<commit_message>
docs: Documentacion Daily Scrum Dia 2
</commit_message>
<xml_diff>
--- a/IS_PROYECTO_VIDEOJUEGO/Documentos_Scrum/sprint-4/Sprint 4 Daily Scrum.docx
+++ b/IS_PROYECTO_VIDEOJUEGO/Documentos_Scrum/sprint-4/Sprint 4 Daily Scrum.docx
@@ -2758,7 +2758,918 @@
       </w:r>
     </w:p>
     <w:p/>
-    <w:p/>
+    <w:p>
+      <w:proofErr w:type="spellStart"/>
+      <w:r>
+        <w:t>Daily</w:t>
+      </w:r>
+      <w:proofErr w:type="spellEnd"/>
+      <w:r>
+        <w:t xml:space="preserve"> Scrum - Día 2</w:t>
+      </w:r>
+    </w:p>
+    <w:p>
+      <w:r>
+        <w:t xml:space="preserve">Facilitador: Jorge Samuel Solano Dorantes (Scrum </w:t>
+      </w:r>
+      <w:proofErr w:type="gramStart"/>
+      <w:r>
+        <w:t>Master</w:t>
+      </w:r>
+      <w:proofErr w:type="gramEnd"/>
+      <w:r>
+        <w:t>)</w:t>
+      </w:r>
+    </w:p>
+    <w:p/>
+    <w:p>
+      <w:r>
+        <w:t>Alán Osmar Peña Polo (</w:t>
+      </w:r>
+      <w:proofErr w:type="spellStart"/>
+      <w:r>
+        <w:t>Product</w:t>
+      </w:r>
+      <w:proofErr w:type="spellEnd"/>
+      <w:r>
+        <w:t xml:space="preserve"> </w:t>
+      </w:r>
+      <w:proofErr w:type="spellStart"/>
+      <w:r>
+        <w:t>Owner</w:t>
+      </w:r>
+      <w:proofErr w:type="spellEnd"/>
+      <w:r>
+        <w:t xml:space="preserve"> / </w:t>
+      </w:r>
+      <w:proofErr w:type="spellStart"/>
+      <w:r>
+        <w:t>Developer</w:t>
+      </w:r>
+      <w:proofErr w:type="spellEnd"/>
+      <w:r>
+        <w:t xml:space="preserve"> - </w:t>
+      </w:r>
+      <w:proofErr w:type="spellStart"/>
+      <w:r>
+        <w:t>Frontend</w:t>
+      </w:r>
+      <w:proofErr w:type="spellEnd"/>
+      <w:r>
+        <w:t>/</w:t>
+      </w:r>
+      <w:proofErr w:type="spellStart"/>
+      <w:r>
+        <w:t>Backend</w:t>
+      </w:r>
+      <w:proofErr w:type="spellEnd"/>
+      <w:r>
+        <w:t>)</w:t>
+      </w:r>
+    </w:p>
+    <w:p/>
+    <w:p>
+      <w:r>
+        <w:t>¿Qué hice ayer?</w:t>
+      </w:r>
+    </w:p>
+    <w:p>
+      <w:pPr>
+        <w:pStyle w:val="Prrafodelista"/>
+        <w:numPr>
+          <w:ilvl w:val="0"/>
+          <w:numId w:val="6"/>
+        </w:numPr>
+      </w:pPr>
+      <w:r>
+        <w:t xml:space="preserve">Completé el diseño de </w:t>
+      </w:r>
+      <w:proofErr w:type="spellStart"/>
+      <w:r>
+        <w:t>presets</w:t>
+      </w:r>
+      <w:proofErr w:type="spellEnd"/>
+      <w:r>
+        <w:t xml:space="preserve"> de personajes (T1.1) </w:t>
+      </w:r>
+    </w:p>
+    <w:p>
+      <w:pPr>
+        <w:pStyle w:val="Prrafodelista"/>
+        <w:numPr>
+          <w:ilvl w:val="0"/>
+          <w:numId w:val="6"/>
+        </w:numPr>
+      </w:pPr>
+      <w:r>
+        <w:t>3 personajes</w:t>
+      </w:r>
+    </w:p>
+    <w:p>
+      <w:pPr>
+        <w:pStyle w:val="Prrafodelista"/>
+        <w:numPr>
+          <w:ilvl w:val="0"/>
+          <w:numId w:val="6"/>
+        </w:numPr>
+      </w:pPr>
+      <w:r>
+        <w:t>Arrays de 8 bytes documentados</w:t>
+      </w:r>
+    </w:p>
+    <w:p>
+      <w:pPr>
+        <w:pStyle w:val="Prrafodelista"/>
+        <w:numPr>
+          <w:ilvl w:val="0"/>
+          <w:numId w:val="6"/>
+        </w:numPr>
+      </w:pPr>
+      <w:r>
+        <w:t>Validados en el LCD físico con ayuda de Jorge</w:t>
+      </w:r>
+    </w:p>
+    <w:p>
+      <w:pPr>
+        <w:pStyle w:val="Prrafodelista"/>
+        <w:numPr>
+          <w:ilvl w:val="0"/>
+          <w:numId w:val="6"/>
+        </w:numPr>
+      </w:pPr>
+      <w:r>
+        <w:t xml:space="preserve">Completé el diseño de </w:t>
+      </w:r>
+      <w:proofErr w:type="spellStart"/>
+      <w:r>
+        <w:t>presets</w:t>
+      </w:r>
+      <w:proofErr w:type="spellEnd"/>
+      <w:r>
+        <w:t xml:space="preserve"> de obstáculos (T1.2) </w:t>
+      </w:r>
+    </w:p>
+    <w:p>
+      <w:pPr>
+        <w:pStyle w:val="Prrafodelista"/>
+        <w:numPr>
+          <w:ilvl w:val="0"/>
+          <w:numId w:val="6"/>
+        </w:numPr>
+      </w:pPr>
+      <w:r>
+        <w:t xml:space="preserve">3 obstáculos: </w:t>
+      </w:r>
+    </w:p>
+    <w:p>
+      <w:pPr>
+        <w:pStyle w:val="Prrafodelista"/>
+        <w:numPr>
+          <w:ilvl w:val="0"/>
+          <w:numId w:val="6"/>
+        </w:numPr>
+      </w:pPr>
+      <w:r>
+        <w:t>Diferencia visual &gt;25% con personajes verificada</w:t>
+      </w:r>
+    </w:p>
+    <w:p>
+      <w:pPr>
+        <w:pStyle w:val="Prrafodelista"/>
+        <w:numPr>
+          <w:ilvl w:val="0"/>
+          <w:numId w:val="6"/>
+        </w:numPr>
+      </w:pPr>
+      <w:r>
+        <w:t>Arrays documentados y probados</w:t>
+      </w:r>
+    </w:p>
+    <w:p>
+      <w:pPr>
+        <w:pStyle w:val="Prrafodelista"/>
+        <w:numPr>
+          <w:ilvl w:val="0"/>
+          <w:numId w:val="6"/>
+        </w:numPr>
+        <w:rPr>
+          <w:lang w:val="fr-FR"/>
+        </w:rPr>
+      </w:pPr>
+      <w:proofErr w:type="spellStart"/>
+      <w:r>
+        <w:rPr>
+          <w:lang w:val="fr-FR"/>
+        </w:rPr>
+        <w:t>Implementé</w:t>
+      </w:r>
+      <w:proofErr w:type="spellEnd"/>
+      <w:r>
+        <w:rPr>
+          <w:lang w:val="fr-FR"/>
+        </w:rPr>
+        <w:t xml:space="preserve"> 70% de la </w:t>
+      </w:r>
+      <w:proofErr w:type="spellStart"/>
+      <w:r>
+        <w:rPr>
+          <w:lang w:val="fr-FR"/>
+        </w:rPr>
+        <w:t>galería</w:t>
+      </w:r>
+      <w:proofErr w:type="spellEnd"/>
+      <w:r>
+        <w:rPr>
+          <w:lang w:val="fr-FR"/>
+        </w:rPr>
+        <w:t xml:space="preserve"> de </w:t>
+      </w:r>
+      <w:proofErr w:type="spellStart"/>
+      <w:r>
+        <w:rPr>
+          <w:lang w:val="fr-FR"/>
+        </w:rPr>
+        <w:t>presets</w:t>
+      </w:r>
+      <w:proofErr w:type="spellEnd"/>
+      <w:r>
+        <w:rPr>
+          <w:lang w:val="fr-FR"/>
+        </w:rPr>
+        <w:t xml:space="preserve"> (T1.3)</w:t>
+      </w:r>
+    </w:p>
+    <w:p>
+      <w:pPr>
+        <w:pStyle w:val="Prrafodelista"/>
+        <w:numPr>
+          <w:ilvl w:val="0"/>
+          <w:numId w:val="6"/>
+        </w:numPr>
+      </w:pPr>
+      <w:r>
+        <w:t xml:space="preserve">Componente </w:t>
+      </w:r>
+      <w:proofErr w:type="spellStart"/>
+      <w:r>
+        <w:t>PresetGallery.vue</w:t>
+      </w:r>
+      <w:proofErr w:type="spellEnd"/>
+      <w:r>
+        <w:t xml:space="preserve"> creado</w:t>
+      </w:r>
+    </w:p>
+    <w:p>
+      <w:pPr>
+        <w:pStyle w:val="Prrafodelista"/>
+        <w:numPr>
+          <w:ilvl w:val="0"/>
+          <w:numId w:val="6"/>
+        </w:numPr>
+      </w:pPr>
+      <w:proofErr w:type="spellStart"/>
+      <w:r>
+        <w:t>Grid</w:t>
+      </w:r>
+      <w:proofErr w:type="spellEnd"/>
+      <w:r>
+        <w:t xml:space="preserve"> responsive funcionando</w:t>
+      </w:r>
+    </w:p>
+    <w:p>
+      <w:pPr>
+        <w:pStyle w:val="Prrafodelista"/>
+        <w:numPr>
+          <w:ilvl w:val="0"/>
+          <w:numId w:val="6"/>
+        </w:numPr>
+      </w:pPr>
+      <w:r>
+        <w:t xml:space="preserve">Sistema de </w:t>
+      </w:r>
+      <w:proofErr w:type="spellStart"/>
+      <w:r>
+        <w:t>preview</w:t>
+      </w:r>
+      <w:proofErr w:type="spellEnd"/>
+      <w:r>
+        <w:t xml:space="preserve"> implementado</w:t>
+      </w:r>
+    </w:p>
+    <w:p/>
+    <w:p>
+      <w:r>
+        <w:t>¿Qué haré hoy?</w:t>
+      </w:r>
+    </w:p>
+    <w:p>
+      <w:pPr>
+        <w:pStyle w:val="Prrafodelista"/>
+        <w:numPr>
+          <w:ilvl w:val="0"/>
+          <w:numId w:val="5"/>
+        </w:numPr>
+      </w:pPr>
+      <w:r>
+        <w:t xml:space="preserve">Completar implementación de galería de </w:t>
+      </w:r>
+      <w:proofErr w:type="spellStart"/>
+      <w:r>
+        <w:t>presets</w:t>
+      </w:r>
+      <w:proofErr w:type="spellEnd"/>
+      <w:r>
+        <w:t xml:space="preserve"> (finalizar T1.3)</w:t>
+      </w:r>
+    </w:p>
+    <w:p>
+      <w:pPr>
+        <w:pStyle w:val="Prrafodelista"/>
+        <w:numPr>
+          <w:ilvl w:val="0"/>
+          <w:numId w:val="5"/>
+        </w:numPr>
+      </w:pPr>
+      <w:r>
+        <w:t>Agregar botones de selección</w:t>
+      </w:r>
+    </w:p>
+    <w:p>
+      <w:pPr>
+        <w:pStyle w:val="Prrafodelista"/>
+        <w:numPr>
+          <w:ilvl w:val="0"/>
+          <w:numId w:val="5"/>
+        </w:numPr>
+      </w:pPr>
+      <w:r>
+        <w:t xml:space="preserve">Implementar indicador visual de </w:t>
+      </w:r>
+      <w:proofErr w:type="spellStart"/>
+      <w:r>
+        <w:t>preset</w:t>
+      </w:r>
+      <w:proofErr w:type="spellEnd"/>
+      <w:r>
+        <w:t xml:space="preserve"> seleccionado</w:t>
+      </w:r>
+    </w:p>
+    <w:p>
+      <w:pPr>
+        <w:pStyle w:val="Prrafodelista"/>
+        <w:numPr>
+          <w:ilvl w:val="0"/>
+          <w:numId w:val="5"/>
+        </w:numPr>
+      </w:pPr>
+      <w:r>
+        <w:t xml:space="preserve">Conectar eventos de selección con </w:t>
+      </w:r>
+      <w:proofErr w:type="spellStart"/>
+      <w:r>
+        <w:t>parent</w:t>
+      </w:r>
+      <w:proofErr w:type="spellEnd"/>
+      <w:r>
+        <w:t xml:space="preserve"> </w:t>
+      </w:r>
+      <w:proofErr w:type="spellStart"/>
+      <w:r>
+        <w:t>component</w:t>
+      </w:r>
+      <w:proofErr w:type="spellEnd"/>
+    </w:p>
+    <w:p>
+      <w:pPr>
+        <w:pStyle w:val="Prrafodelista"/>
+        <w:numPr>
+          <w:ilvl w:val="0"/>
+          <w:numId w:val="5"/>
+        </w:numPr>
+      </w:pPr>
+      <w:r>
+        <w:t>Colaborar en pruebas de estrés del sistema completo (T2.2)</w:t>
+      </w:r>
+    </w:p>
+    <w:p>
+      <w:pPr>
+        <w:pStyle w:val="Prrafodelista"/>
+        <w:numPr>
+          <w:ilvl w:val="0"/>
+          <w:numId w:val="5"/>
+        </w:numPr>
+      </w:pPr>
+      <w:r>
+        <w:t>Probar 50+ partidas consecutivas</w:t>
+      </w:r>
+    </w:p>
+    <w:p>
+      <w:pPr>
+        <w:pStyle w:val="Prrafodelista"/>
+        <w:numPr>
+          <w:ilvl w:val="0"/>
+          <w:numId w:val="5"/>
+        </w:numPr>
+      </w:pPr>
+      <w:r>
+        <w:t xml:space="preserve">Variar configuraciones (diferentes </w:t>
+      </w:r>
+      <w:proofErr w:type="spellStart"/>
+      <w:r>
+        <w:t>presets</w:t>
+      </w:r>
+      <w:proofErr w:type="spellEnd"/>
+      <w:r>
+        <w:t>, metas)</w:t>
+      </w:r>
+    </w:p>
+    <w:p>
+      <w:pPr>
+        <w:pStyle w:val="Prrafodelista"/>
+        <w:numPr>
+          <w:ilvl w:val="0"/>
+          <w:numId w:val="5"/>
+        </w:numPr>
+      </w:pPr>
+      <w:r>
+        <w:t>Documentar cualquier comportamiento anómalo</w:t>
+      </w:r>
+    </w:p>
+    <w:p>
+      <w:pPr>
+        <w:pStyle w:val="Prrafodelista"/>
+        <w:numPr>
+          <w:ilvl w:val="0"/>
+          <w:numId w:val="5"/>
+        </w:numPr>
+      </w:pPr>
+      <w:r>
+        <w:t>Monitorear uso de memoria y rendimiento</w:t>
+      </w:r>
+    </w:p>
+    <w:p>
+      <w:pPr>
+        <w:pStyle w:val="Prrafodelista"/>
+        <w:numPr>
+          <w:ilvl w:val="0"/>
+          <w:numId w:val="5"/>
+        </w:numPr>
+      </w:pPr>
+      <w:r>
+        <w:t>Colaborar en corrección de bugs detectados (T2.3)</w:t>
+      </w:r>
+    </w:p>
+    <w:p>
+      <w:pPr>
+        <w:pStyle w:val="Prrafodelista"/>
+        <w:numPr>
+          <w:ilvl w:val="0"/>
+          <w:numId w:val="5"/>
+        </w:numPr>
+      </w:pPr>
+      <w:r>
+        <w:t>Priorizar bugs críticos y de alta prioridad</w:t>
+      </w:r>
+    </w:p>
+    <w:p>
+      <w:pPr>
+        <w:pStyle w:val="Prrafodelista"/>
+        <w:numPr>
+          <w:ilvl w:val="0"/>
+          <w:numId w:val="5"/>
+        </w:numPr>
+      </w:pPr>
+      <w:r>
+        <w:t xml:space="preserve">Resolver bugs de </w:t>
+      </w:r>
+      <w:proofErr w:type="spellStart"/>
+      <w:r>
+        <w:t>frontend</w:t>
+      </w:r>
+      <w:proofErr w:type="spellEnd"/>
+      <w:r>
+        <w:t>/</w:t>
+      </w:r>
+      <w:proofErr w:type="spellStart"/>
+      <w:r>
+        <w:t>backend</w:t>
+      </w:r>
+      <w:proofErr w:type="spellEnd"/>
+    </w:p>
+    <w:p/>
+    <w:p>
+      <w:r>
+        <w:t>Impedimentos detectados:</w:t>
+      </w:r>
+    </w:p>
+    <w:p>
+      <w:r>
+        <w:t xml:space="preserve">Ninguno. La galería está casi completa y funciona bien. Los </w:t>
+      </w:r>
+      <w:proofErr w:type="spellStart"/>
+      <w:r>
+        <w:t>presets</w:t>
+      </w:r>
+      <w:proofErr w:type="spellEnd"/>
+      <w:r>
+        <w:t xml:space="preserve"> se ven excelentes en el LCD.</w:t>
+      </w:r>
+    </w:p>
+    <w:p/>
+    <w:p>
+      <w:r>
+        <w:t xml:space="preserve">Jorge Samuel Solano Dorantes (Scrum </w:t>
+      </w:r>
+      <w:proofErr w:type="gramStart"/>
+      <w:r>
+        <w:t>Master</w:t>
+      </w:r>
+      <w:proofErr w:type="gramEnd"/>
+      <w:r>
+        <w:t xml:space="preserve"> / </w:t>
+      </w:r>
+      <w:proofErr w:type="spellStart"/>
+      <w:r>
+        <w:t>Developer</w:t>
+      </w:r>
+      <w:proofErr w:type="spellEnd"/>
+      <w:r>
+        <w:t xml:space="preserve"> - Embebido)</w:t>
+      </w:r>
+    </w:p>
+    <w:p/>
+    <w:p>
+      <w:r>
+        <w:t>¿Qué hice ayer?</w:t>
+      </w:r>
+    </w:p>
+    <w:p>
+      <w:pPr>
+        <w:pStyle w:val="Prrafodelista"/>
+        <w:numPr>
+          <w:ilvl w:val="0"/>
+          <w:numId w:val="7"/>
+        </w:numPr>
+      </w:pPr>
+      <w:r>
+        <w:t xml:space="preserve">Colaboré en validación de </w:t>
+      </w:r>
+      <w:proofErr w:type="spellStart"/>
+      <w:r>
+        <w:t>presets</w:t>
+      </w:r>
+      <w:proofErr w:type="spellEnd"/>
+      <w:r>
+        <w:t xml:space="preserve"> en LCD físico</w:t>
+      </w:r>
+    </w:p>
+    <w:p>
+      <w:pPr>
+        <w:pStyle w:val="Prrafodelista"/>
+        <w:numPr>
+          <w:ilvl w:val="0"/>
+          <w:numId w:val="7"/>
+        </w:numPr>
+      </w:pPr>
+      <w:r>
+        <w:t xml:space="preserve">Los 6 </w:t>
+      </w:r>
+      <w:proofErr w:type="spellStart"/>
+      <w:r>
+        <w:t>presets</w:t>
+      </w:r>
+      <w:proofErr w:type="spellEnd"/>
+      <w:r>
+        <w:t xml:space="preserve"> (3 personajes + 3 obstáculos) se renderizan perfectamente</w:t>
+      </w:r>
+    </w:p>
+    <w:p>
+      <w:pPr>
+        <w:pStyle w:val="Prrafodelista"/>
+        <w:numPr>
+          <w:ilvl w:val="0"/>
+          <w:numId w:val="7"/>
+        </w:numPr>
+      </w:pPr>
+      <w:r>
+        <w:t>Sin errores de visualización</w:t>
+      </w:r>
+    </w:p>
+    <w:p>
+      <w:pPr>
+        <w:pStyle w:val="Prrafodelista"/>
+        <w:numPr>
+          <w:ilvl w:val="0"/>
+          <w:numId w:val="7"/>
+        </w:numPr>
+      </w:pPr>
+      <w:r>
+        <w:t>Completé análisis detallado de memoria</w:t>
+      </w:r>
+    </w:p>
+    <w:p>
+      <w:pPr>
+        <w:pStyle w:val="Prrafodelista"/>
+        <w:numPr>
+          <w:ilvl w:val="0"/>
+          <w:numId w:val="7"/>
+        </w:numPr>
+      </w:pPr>
+      <w:r>
+        <w:t>Identifiqué 3 áreas de optimización potencial</w:t>
+      </w:r>
+    </w:p>
+    <w:p/>
+    <w:p/>
+    <w:p>
+      <w:pPr>
+        <w:pStyle w:val="Prrafodelista"/>
+        <w:numPr>
+          <w:ilvl w:val="0"/>
+          <w:numId w:val="7"/>
+        </w:numPr>
+      </w:pPr>
+      <w:r>
+        <w:t>Preparé documentación de casos de prueba</w:t>
+      </w:r>
+    </w:p>
+    <w:p>
+      <w:pPr>
+        <w:pStyle w:val="Prrafodelista"/>
+        <w:numPr>
+          <w:ilvl w:val="0"/>
+          <w:numId w:val="7"/>
+        </w:numPr>
+      </w:pPr>
+      <w:r>
+        <w:t>Definí métricas cuantificables según Sprint 3</w:t>
+      </w:r>
+    </w:p>
+    <w:p/>
+    <w:p/>
+    <w:p/>
+    <w:p>
+      <w:r>
+        <w:t>¿Qué haré hoy?</w:t>
+      </w:r>
+    </w:p>
+    <w:p>
+      <w:pPr>
+        <w:pStyle w:val="Prrafodelista"/>
+        <w:numPr>
+          <w:ilvl w:val="0"/>
+          <w:numId w:val="8"/>
+        </w:numPr>
+      </w:pPr>
+      <w:r>
+        <w:t>Realizar optimización final de memoria en PIC (T2.1)</w:t>
+      </w:r>
+    </w:p>
+    <w:p>
+      <w:pPr>
+        <w:pStyle w:val="Prrafodelista"/>
+        <w:numPr>
+          <w:ilvl w:val="0"/>
+          <w:numId w:val="8"/>
+        </w:numPr>
+      </w:pPr>
+      <w:r>
+        <w:t xml:space="preserve">Liberar buffer temporal de </w:t>
+      </w:r>
+      <w:proofErr w:type="spellStart"/>
+      <w:r>
+        <w:t>parsing</w:t>
+      </w:r>
+      <w:proofErr w:type="spellEnd"/>
+      <w:r>
+        <w:t xml:space="preserve"> JSON</w:t>
+      </w:r>
+    </w:p>
+    <w:p>
+      <w:pPr>
+        <w:pStyle w:val="Prrafodelista"/>
+        <w:numPr>
+          <w:ilvl w:val="0"/>
+          <w:numId w:val="8"/>
+        </w:numPr>
+      </w:pPr>
+      <w:r>
+        <w:t>Optimizar variables de telemetría</w:t>
+      </w:r>
+    </w:p>
+    <w:p>
+      <w:pPr>
+        <w:pStyle w:val="Prrafodelista"/>
+        <w:numPr>
+          <w:ilvl w:val="0"/>
+          <w:numId w:val="8"/>
+        </w:numPr>
+      </w:pPr>
+      <w:r>
+        <w:t>Reutilizar buffer de recepción UART después de procesar configuración</w:t>
+      </w:r>
+    </w:p>
+    <w:p>
+      <w:pPr>
+        <w:pStyle w:val="Prrafodelista"/>
+        <w:numPr>
+          <w:ilvl w:val="0"/>
+          <w:numId w:val="8"/>
+        </w:numPr>
+      </w:pPr>
+      <w:r>
+        <w:t>Objetivo: reducir uso de RAM de 287 bytes a ~260 bytes (&lt;71%)</w:t>
+      </w:r>
+    </w:p>
+    <w:p>
+      <w:pPr>
+        <w:pStyle w:val="Prrafodelista"/>
+        <w:numPr>
+          <w:ilvl w:val="0"/>
+          <w:numId w:val="8"/>
+        </w:numPr>
+      </w:pPr>
+      <w:r>
+        <w:t>Ejecutar pruebas de estrés del sistema completo (T2.2)</w:t>
+      </w:r>
+    </w:p>
+    <w:p>
+      <w:pPr>
+        <w:pStyle w:val="Prrafodelista"/>
+        <w:numPr>
+          <w:ilvl w:val="0"/>
+          <w:numId w:val="8"/>
+        </w:numPr>
+      </w:pPr>
+      <w:r>
+        <w:t>50+ partidas consecutivas sin reinicio del PIC</w:t>
+      </w:r>
+    </w:p>
+    <w:p>
+      <w:pPr>
+        <w:pStyle w:val="Prrafodelista"/>
+        <w:numPr>
+          <w:ilvl w:val="0"/>
+          <w:numId w:val="8"/>
+        </w:numPr>
+      </w:pPr>
+      <w:r>
+        <w:t xml:space="preserve">Variar configuraciones: diferentes </w:t>
+      </w:r>
+      <w:proofErr w:type="spellStart"/>
+      <w:r>
+        <w:t>sprites</w:t>
+      </w:r>
+      <w:proofErr w:type="spellEnd"/>
+      <w:r>
+        <w:t>, metas de obstáculos (5-99), metas de tiempo (10-255s)</w:t>
+      </w:r>
+    </w:p>
+    <w:p>
+      <w:pPr>
+        <w:pStyle w:val="Prrafodelista"/>
+        <w:numPr>
+          <w:ilvl w:val="0"/>
+          <w:numId w:val="8"/>
+        </w:numPr>
+      </w:pPr>
+      <w:r>
+        <w:t>Monitorear uso de memoria durante todas las partidas</w:t>
+      </w:r>
+    </w:p>
+    <w:p>
+      <w:pPr>
+        <w:pStyle w:val="Prrafodelista"/>
+        <w:numPr>
+          <w:ilvl w:val="0"/>
+          <w:numId w:val="8"/>
+        </w:numPr>
+      </w:pPr>
+      <w:r>
+        <w:t xml:space="preserve">Detectar </w:t>
+      </w:r>
+      <w:proofErr w:type="spellStart"/>
+      <w:r>
+        <w:t>memory</w:t>
+      </w:r>
+      <w:proofErr w:type="spellEnd"/>
+      <w:r>
+        <w:t xml:space="preserve"> </w:t>
+      </w:r>
+      <w:proofErr w:type="spellStart"/>
+      <w:r>
+        <w:t>leaks</w:t>
+      </w:r>
+      <w:proofErr w:type="spellEnd"/>
+      <w:r>
+        <w:t xml:space="preserve"> o degradación de rendimiento</w:t>
+      </w:r>
+    </w:p>
+    <w:p>
+      <w:pPr>
+        <w:pStyle w:val="Prrafodelista"/>
+        <w:numPr>
+          <w:ilvl w:val="0"/>
+          <w:numId w:val="8"/>
+        </w:numPr>
+      </w:pPr>
+      <w:r>
+        <w:t>Documentar resultados en casos de prueba</w:t>
+      </w:r>
+    </w:p>
+    <w:p>
+      <w:pPr>
+        <w:pStyle w:val="Prrafodelista"/>
+        <w:numPr>
+          <w:ilvl w:val="0"/>
+          <w:numId w:val="8"/>
+        </w:numPr>
+      </w:pPr>
+      <w:r>
+        <w:t>Realizar optimización de rendimiento en juego (T2.4)</w:t>
+      </w:r>
+    </w:p>
+    <w:p>
+      <w:pPr>
+        <w:pStyle w:val="Prrafodelista"/>
+        <w:numPr>
+          <w:ilvl w:val="0"/>
+          <w:numId w:val="8"/>
+        </w:numPr>
+      </w:pPr>
+      <w:r>
+        <w:t>Analizar timing de renderizado</w:t>
+      </w:r>
+    </w:p>
+    <w:p>
+      <w:pPr>
+        <w:pStyle w:val="Prrafodelista"/>
+        <w:numPr>
+          <w:ilvl w:val="0"/>
+          <w:numId w:val="8"/>
+        </w:numPr>
+      </w:pPr>
+      <w:r>
+        <w:t xml:space="preserve">Optimizar </w:t>
+      </w:r>
+      <w:proofErr w:type="spellStart"/>
+      <w:r>
+        <w:t>loops</w:t>
+      </w:r>
+      <w:proofErr w:type="spellEnd"/>
+      <w:r>
+        <w:t xml:space="preserve"> críticos si hay </w:t>
+      </w:r>
+      <w:proofErr w:type="spellStart"/>
+      <w:r>
+        <w:t>lag</w:t>
+      </w:r>
+      <w:proofErr w:type="spellEnd"/>
+      <w:r>
+        <w:t xml:space="preserve"> detectado</w:t>
+      </w:r>
+    </w:p>
+    <w:p>
+      <w:pPr>
+        <w:pStyle w:val="Prrafodelista"/>
+        <w:numPr>
+          <w:ilvl w:val="0"/>
+          <w:numId w:val="8"/>
+        </w:numPr>
+      </w:pPr>
+      <w:r>
+        <w:t xml:space="preserve">Verificar </w:t>
+      </w:r>
+      <w:proofErr w:type="spellStart"/>
+      <w:proofErr w:type="gramStart"/>
+      <w:r>
+        <w:t>frame</w:t>
+      </w:r>
+      <w:proofErr w:type="spellEnd"/>
+      <w:proofErr w:type="gramEnd"/>
+      <w:r>
+        <w:t xml:space="preserve"> </w:t>
+      </w:r>
+      <w:proofErr w:type="spellStart"/>
+      <w:r>
+        <w:t>rate</w:t>
+      </w:r>
+      <w:proofErr w:type="spellEnd"/>
+      <w:r>
+        <w:t xml:space="preserve"> consistente (~12-15 FPS)</w:t>
+      </w:r>
+    </w:p>
+    <w:p/>
+    <w:p>
+      <w:r>
+        <w:t>Impedimentos detectados:</w:t>
+      </w:r>
+    </w:p>
+    <w:p>
+      <w:r>
+        <w:t>Ninguno. El sistema está estable y las áreas de optimización están claramente identificadas.</w:t>
+      </w:r>
+    </w:p>
     <w:sectPr>
       <w:pgSz w:w="12240" w:h="15840"/>
       <w:pgMar w:top="1417" w:right="1701" w:bottom="1417" w:left="1701" w:header="708" w:footer="708" w:gutter="0"/>
@@ -3034,6 +3945,232 @@
     </w:lvl>
   </w:abstractNum>
   <w:abstractNum w:abstractNumId="2" w15:restartNumberingAfterBreak="0">
+    <w:nsid w:val="1642120E"/>
+    <w:multiLevelType w:val="hybridMultilevel"/>
+    <w:tmpl w:val="9BCC8694"/>
+    <w:lvl w:ilvl="0" w:tplc="080A0001">
+      <w:start w:val="1"/>
+      <w:numFmt w:val="bullet"/>
+      <w:lvlText w:val=""/>
+      <w:lvlJc w:val="left"/>
+      <w:pPr>
+        <w:ind w:left="720" w:hanging="360"/>
+      </w:pPr>
+      <w:rPr>
+        <w:rFonts w:ascii="Symbol" w:hAnsi="Symbol" w:hint="default"/>
+      </w:rPr>
+    </w:lvl>
+    <w:lvl w:ilvl="1" w:tplc="080A0003" w:tentative="1">
+      <w:start w:val="1"/>
+      <w:numFmt w:val="bullet"/>
+      <w:lvlText w:val="o"/>
+      <w:lvlJc w:val="left"/>
+      <w:pPr>
+        <w:ind w:left="1440" w:hanging="360"/>
+      </w:pPr>
+      <w:rPr>
+        <w:rFonts w:ascii="Courier New" w:hAnsi="Courier New" w:cs="Courier New" w:hint="default"/>
+      </w:rPr>
+    </w:lvl>
+    <w:lvl w:ilvl="2" w:tplc="080A0005" w:tentative="1">
+      <w:start w:val="1"/>
+      <w:numFmt w:val="bullet"/>
+      <w:lvlText w:val=""/>
+      <w:lvlJc w:val="left"/>
+      <w:pPr>
+        <w:ind w:left="2160" w:hanging="360"/>
+      </w:pPr>
+      <w:rPr>
+        <w:rFonts w:ascii="Wingdings" w:hAnsi="Wingdings" w:hint="default"/>
+      </w:rPr>
+    </w:lvl>
+    <w:lvl w:ilvl="3" w:tplc="080A0001" w:tentative="1">
+      <w:start w:val="1"/>
+      <w:numFmt w:val="bullet"/>
+      <w:lvlText w:val=""/>
+      <w:lvlJc w:val="left"/>
+      <w:pPr>
+        <w:ind w:left="2880" w:hanging="360"/>
+      </w:pPr>
+      <w:rPr>
+        <w:rFonts w:ascii="Symbol" w:hAnsi="Symbol" w:hint="default"/>
+      </w:rPr>
+    </w:lvl>
+    <w:lvl w:ilvl="4" w:tplc="080A0003" w:tentative="1">
+      <w:start w:val="1"/>
+      <w:numFmt w:val="bullet"/>
+      <w:lvlText w:val="o"/>
+      <w:lvlJc w:val="left"/>
+      <w:pPr>
+        <w:ind w:left="3600" w:hanging="360"/>
+      </w:pPr>
+      <w:rPr>
+        <w:rFonts w:ascii="Courier New" w:hAnsi="Courier New" w:cs="Courier New" w:hint="default"/>
+      </w:rPr>
+    </w:lvl>
+    <w:lvl w:ilvl="5" w:tplc="080A0005" w:tentative="1">
+      <w:start w:val="1"/>
+      <w:numFmt w:val="bullet"/>
+      <w:lvlText w:val=""/>
+      <w:lvlJc w:val="left"/>
+      <w:pPr>
+        <w:ind w:left="4320" w:hanging="360"/>
+      </w:pPr>
+      <w:rPr>
+        <w:rFonts w:ascii="Wingdings" w:hAnsi="Wingdings" w:hint="default"/>
+      </w:rPr>
+    </w:lvl>
+    <w:lvl w:ilvl="6" w:tplc="080A0001" w:tentative="1">
+      <w:start w:val="1"/>
+      <w:numFmt w:val="bullet"/>
+      <w:lvlText w:val=""/>
+      <w:lvlJc w:val="left"/>
+      <w:pPr>
+        <w:ind w:left="5040" w:hanging="360"/>
+      </w:pPr>
+      <w:rPr>
+        <w:rFonts w:ascii="Symbol" w:hAnsi="Symbol" w:hint="default"/>
+      </w:rPr>
+    </w:lvl>
+    <w:lvl w:ilvl="7" w:tplc="080A0003" w:tentative="1">
+      <w:start w:val="1"/>
+      <w:numFmt w:val="bullet"/>
+      <w:lvlText w:val="o"/>
+      <w:lvlJc w:val="left"/>
+      <w:pPr>
+        <w:ind w:left="5760" w:hanging="360"/>
+      </w:pPr>
+      <w:rPr>
+        <w:rFonts w:ascii="Courier New" w:hAnsi="Courier New" w:cs="Courier New" w:hint="default"/>
+      </w:rPr>
+    </w:lvl>
+    <w:lvl w:ilvl="8" w:tplc="080A0005" w:tentative="1">
+      <w:start w:val="1"/>
+      <w:numFmt w:val="bullet"/>
+      <w:lvlText w:val=""/>
+      <w:lvlJc w:val="left"/>
+      <w:pPr>
+        <w:ind w:left="6480" w:hanging="360"/>
+      </w:pPr>
+      <w:rPr>
+        <w:rFonts w:ascii="Wingdings" w:hAnsi="Wingdings" w:hint="default"/>
+      </w:rPr>
+    </w:lvl>
+  </w:abstractNum>
+  <w:abstractNum w:abstractNumId="3" w15:restartNumberingAfterBreak="0">
+    <w:nsid w:val="34BB2B1C"/>
+    <w:multiLevelType w:val="hybridMultilevel"/>
+    <w:tmpl w:val="FA80B0AA"/>
+    <w:lvl w:ilvl="0" w:tplc="080A0001">
+      <w:start w:val="1"/>
+      <w:numFmt w:val="bullet"/>
+      <w:lvlText w:val=""/>
+      <w:lvlJc w:val="left"/>
+      <w:pPr>
+        <w:ind w:left="720" w:hanging="360"/>
+      </w:pPr>
+      <w:rPr>
+        <w:rFonts w:ascii="Symbol" w:hAnsi="Symbol" w:hint="default"/>
+      </w:rPr>
+    </w:lvl>
+    <w:lvl w:ilvl="1" w:tplc="080A0003" w:tentative="1">
+      <w:start w:val="1"/>
+      <w:numFmt w:val="bullet"/>
+      <w:lvlText w:val="o"/>
+      <w:lvlJc w:val="left"/>
+      <w:pPr>
+        <w:ind w:left="1440" w:hanging="360"/>
+      </w:pPr>
+      <w:rPr>
+        <w:rFonts w:ascii="Courier New" w:hAnsi="Courier New" w:cs="Courier New" w:hint="default"/>
+      </w:rPr>
+    </w:lvl>
+    <w:lvl w:ilvl="2" w:tplc="080A0005" w:tentative="1">
+      <w:start w:val="1"/>
+      <w:numFmt w:val="bullet"/>
+      <w:lvlText w:val=""/>
+      <w:lvlJc w:val="left"/>
+      <w:pPr>
+        <w:ind w:left="2160" w:hanging="360"/>
+      </w:pPr>
+      <w:rPr>
+        <w:rFonts w:ascii="Wingdings" w:hAnsi="Wingdings" w:hint="default"/>
+      </w:rPr>
+    </w:lvl>
+    <w:lvl w:ilvl="3" w:tplc="080A0001" w:tentative="1">
+      <w:start w:val="1"/>
+      <w:numFmt w:val="bullet"/>
+      <w:lvlText w:val=""/>
+      <w:lvlJc w:val="left"/>
+      <w:pPr>
+        <w:ind w:left="2880" w:hanging="360"/>
+      </w:pPr>
+      <w:rPr>
+        <w:rFonts w:ascii="Symbol" w:hAnsi="Symbol" w:hint="default"/>
+      </w:rPr>
+    </w:lvl>
+    <w:lvl w:ilvl="4" w:tplc="080A0003" w:tentative="1">
+      <w:start w:val="1"/>
+      <w:numFmt w:val="bullet"/>
+      <w:lvlText w:val="o"/>
+      <w:lvlJc w:val="left"/>
+      <w:pPr>
+        <w:ind w:left="3600" w:hanging="360"/>
+      </w:pPr>
+      <w:rPr>
+        <w:rFonts w:ascii="Courier New" w:hAnsi="Courier New" w:cs="Courier New" w:hint="default"/>
+      </w:rPr>
+    </w:lvl>
+    <w:lvl w:ilvl="5" w:tplc="080A0005" w:tentative="1">
+      <w:start w:val="1"/>
+      <w:numFmt w:val="bullet"/>
+      <w:lvlText w:val=""/>
+      <w:lvlJc w:val="left"/>
+      <w:pPr>
+        <w:ind w:left="4320" w:hanging="360"/>
+      </w:pPr>
+      <w:rPr>
+        <w:rFonts w:ascii="Wingdings" w:hAnsi="Wingdings" w:hint="default"/>
+      </w:rPr>
+    </w:lvl>
+    <w:lvl w:ilvl="6" w:tplc="080A0001" w:tentative="1">
+      <w:start w:val="1"/>
+      <w:numFmt w:val="bullet"/>
+      <w:lvlText w:val=""/>
+      <w:lvlJc w:val="left"/>
+      <w:pPr>
+        <w:ind w:left="5040" w:hanging="360"/>
+      </w:pPr>
+      <w:rPr>
+        <w:rFonts w:ascii="Symbol" w:hAnsi="Symbol" w:hint="default"/>
+      </w:rPr>
+    </w:lvl>
+    <w:lvl w:ilvl="7" w:tplc="080A0003" w:tentative="1">
+      <w:start w:val="1"/>
+      <w:numFmt w:val="bullet"/>
+      <w:lvlText w:val="o"/>
+      <w:lvlJc w:val="left"/>
+      <w:pPr>
+        <w:ind w:left="5760" w:hanging="360"/>
+      </w:pPr>
+      <w:rPr>
+        <w:rFonts w:ascii="Courier New" w:hAnsi="Courier New" w:cs="Courier New" w:hint="default"/>
+      </w:rPr>
+    </w:lvl>
+    <w:lvl w:ilvl="8" w:tplc="080A0005" w:tentative="1">
+      <w:start w:val="1"/>
+      <w:numFmt w:val="bullet"/>
+      <w:lvlText w:val=""/>
+      <w:lvlJc w:val="left"/>
+      <w:pPr>
+        <w:ind w:left="6480" w:hanging="360"/>
+      </w:pPr>
+      <w:rPr>
+        <w:rFonts w:ascii="Wingdings" w:hAnsi="Wingdings" w:hint="default"/>
+      </w:rPr>
+    </w:lvl>
+  </w:abstractNum>
+  <w:abstractNum w:abstractNumId="4" w15:restartNumberingAfterBreak="0">
     <w:nsid w:val="3EE21E7A"/>
     <w:multiLevelType w:val="multilevel"/>
     <w:tmpl w:val="C9160470"/>
@@ -3182,7 +4319,233 @@
       </w:rPr>
     </w:lvl>
   </w:abstractNum>
-  <w:abstractNum w:abstractNumId="3" w15:restartNumberingAfterBreak="0">
+  <w:abstractNum w:abstractNumId="5" w15:restartNumberingAfterBreak="0">
+    <w:nsid w:val="435900A1"/>
+    <w:multiLevelType w:val="hybridMultilevel"/>
+    <w:tmpl w:val="A22034F0"/>
+    <w:lvl w:ilvl="0" w:tplc="080A0001">
+      <w:start w:val="1"/>
+      <w:numFmt w:val="bullet"/>
+      <w:lvlText w:val=""/>
+      <w:lvlJc w:val="left"/>
+      <w:pPr>
+        <w:ind w:left="720" w:hanging="360"/>
+      </w:pPr>
+      <w:rPr>
+        <w:rFonts w:ascii="Symbol" w:hAnsi="Symbol" w:hint="default"/>
+      </w:rPr>
+    </w:lvl>
+    <w:lvl w:ilvl="1" w:tplc="080A0003" w:tentative="1">
+      <w:start w:val="1"/>
+      <w:numFmt w:val="bullet"/>
+      <w:lvlText w:val="o"/>
+      <w:lvlJc w:val="left"/>
+      <w:pPr>
+        <w:ind w:left="1440" w:hanging="360"/>
+      </w:pPr>
+      <w:rPr>
+        <w:rFonts w:ascii="Courier New" w:hAnsi="Courier New" w:cs="Courier New" w:hint="default"/>
+      </w:rPr>
+    </w:lvl>
+    <w:lvl w:ilvl="2" w:tplc="080A0005" w:tentative="1">
+      <w:start w:val="1"/>
+      <w:numFmt w:val="bullet"/>
+      <w:lvlText w:val=""/>
+      <w:lvlJc w:val="left"/>
+      <w:pPr>
+        <w:ind w:left="2160" w:hanging="360"/>
+      </w:pPr>
+      <w:rPr>
+        <w:rFonts w:ascii="Wingdings" w:hAnsi="Wingdings" w:hint="default"/>
+      </w:rPr>
+    </w:lvl>
+    <w:lvl w:ilvl="3" w:tplc="080A0001" w:tentative="1">
+      <w:start w:val="1"/>
+      <w:numFmt w:val="bullet"/>
+      <w:lvlText w:val=""/>
+      <w:lvlJc w:val="left"/>
+      <w:pPr>
+        <w:ind w:left="2880" w:hanging="360"/>
+      </w:pPr>
+      <w:rPr>
+        <w:rFonts w:ascii="Symbol" w:hAnsi="Symbol" w:hint="default"/>
+      </w:rPr>
+    </w:lvl>
+    <w:lvl w:ilvl="4" w:tplc="080A0003" w:tentative="1">
+      <w:start w:val="1"/>
+      <w:numFmt w:val="bullet"/>
+      <w:lvlText w:val="o"/>
+      <w:lvlJc w:val="left"/>
+      <w:pPr>
+        <w:ind w:left="3600" w:hanging="360"/>
+      </w:pPr>
+      <w:rPr>
+        <w:rFonts w:ascii="Courier New" w:hAnsi="Courier New" w:cs="Courier New" w:hint="default"/>
+      </w:rPr>
+    </w:lvl>
+    <w:lvl w:ilvl="5" w:tplc="080A0005" w:tentative="1">
+      <w:start w:val="1"/>
+      <w:numFmt w:val="bullet"/>
+      <w:lvlText w:val=""/>
+      <w:lvlJc w:val="left"/>
+      <w:pPr>
+        <w:ind w:left="4320" w:hanging="360"/>
+      </w:pPr>
+      <w:rPr>
+        <w:rFonts w:ascii="Wingdings" w:hAnsi="Wingdings" w:hint="default"/>
+      </w:rPr>
+    </w:lvl>
+    <w:lvl w:ilvl="6" w:tplc="080A0001" w:tentative="1">
+      <w:start w:val="1"/>
+      <w:numFmt w:val="bullet"/>
+      <w:lvlText w:val=""/>
+      <w:lvlJc w:val="left"/>
+      <w:pPr>
+        <w:ind w:left="5040" w:hanging="360"/>
+      </w:pPr>
+      <w:rPr>
+        <w:rFonts w:ascii="Symbol" w:hAnsi="Symbol" w:hint="default"/>
+      </w:rPr>
+    </w:lvl>
+    <w:lvl w:ilvl="7" w:tplc="080A0003" w:tentative="1">
+      <w:start w:val="1"/>
+      <w:numFmt w:val="bullet"/>
+      <w:lvlText w:val="o"/>
+      <w:lvlJc w:val="left"/>
+      <w:pPr>
+        <w:ind w:left="5760" w:hanging="360"/>
+      </w:pPr>
+      <w:rPr>
+        <w:rFonts w:ascii="Courier New" w:hAnsi="Courier New" w:cs="Courier New" w:hint="default"/>
+      </w:rPr>
+    </w:lvl>
+    <w:lvl w:ilvl="8" w:tplc="080A0005" w:tentative="1">
+      <w:start w:val="1"/>
+      <w:numFmt w:val="bullet"/>
+      <w:lvlText w:val=""/>
+      <w:lvlJc w:val="left"/>
+      <w:pPr>
+        <w:ind w:left="6480" w:hanging="360"/>
+      </w:pPr>
+      <w:rPr>
+        <w:rFonts w:ascii="Wingdings" w:hAnsi="Wingdings" w:hint="default"/>
+      </w:rPr>
+    </w:lvl>
+  </w:abstractNum>
+  <w:abstractNum w:abstractNumId="6" w15:restartNumberingAfterBreak="0">
+    <w:nsid w:val="59531A1E"/>
+    <w:multiLevelType w:val="hybridMultilevel"/>
+    <w:tmpl w:val="3E90813E"/>
+    <w:lvl w:ilvl="0" w:tplc="080A0001">
+      <w:start w:val="1"/>
+      <w:numFmt w:val="bullet"/>
+      <w:lvlText w:val=""/>
+      <w:lvlJc w:val="left"/>
+      <w:pPr>
+        <w:ind w:left="720" w:hanging="360"/>
+      </w:pPr>
+      <w:rPr>
+        <w:rFonts w:ascii="Symbol" w:hAnsi="Symbol" w:hint="default"/>
+      </w:rPr>
+    </w:lvl>
+    <w:lvl w:ilvl="1" w:tplc="080A0003" w:tentative="1">
+      <w:start w:val="1"/>
+      <w:numFmt w:val="bullet"/>
+      <w:lvlText w:val="o"/>
+      <w:lvlJc w:val="left"/>
+      <w:pPr>
+        <w:ind w:left="1440" w:hanging="360"/>
+      </w:pPr>
+      <w:rPr>
+        <w:rFonts w:ascii="Courier New" w:hAnsi="Courier New" w:cs="Courier New" w:hint="default"/>
+      </w:rPr>
+    </w:lvl>
+    <w:lvl w:ilvl="2" w:tplc="080A0005" w:tentative="1">
+      <w:start w:val="1"/>
+      <w:numFmt w:val="bullet"/>
+      <w:lvlText w:val=""/>
+      <w:lvlJc w:val="left"/>
+      <w:pPr>
+        <w:ind w:left="2160" w:hanging="360"/>
+      </w:pPr>
+      <w:rPr>
+        <w:rFonts w:ascii="Wingdings" w:hAnsi="Wingdings" w:hint="default"/>
+      </w:rPr>
+    </w:lvl>
+    <w:lvl w:ilvl="3" w:tplc="080A0001" w:tentative="1">
+      <w:start w:val="1"/>
+      <w:numFmt w:val="bullet"/>
+      <w:lvlText w:val=""/>
+      <w:lvlJc w:val="left"/>
+      <w:pPr>
+        <w:ind w:left="2880" w:hanging="360"/>
+      </w:pPr>
+      <w:rPr>
+        <w:rFonts w:ascii="Symbol" w:hAnsi="Symbol" w:hint="default"/>
+      </w:rPr>
+    </w:lvl>
+    <w:lvl w:ilvl="4" w:tplc="080A0003" w:tentative="1">
+      <w:start w:val="1"/>
+      <w:numFmt w:val="bullet"/>
+      <w:lvlText w:val="o"/>
+      <w:lvlJc w:val="left"/>
+      <w:pPr>
+        <w:ind w:left="3600" w:hanging="360"/>
+      </w:pPr>
+      <w:rPr>
+        <w:rFonts w:ascii="Courier New" w:hAnsi="Courier New" w:cs="Courier New" w:hint="default"/>
+      </w:rPr>
+    </w:lvl>
+    <w:lvl w:ilvl="5" w:tplc="080A0005" w:tentative="1">
+      <w:start w:val="1"/>
+      <w:numFmt w:val="bullet"/>
+      <w:lvlText w:val=""/>
+      <w:lvlJc w:val="left"/>
+      <w:pPr>
+        <w:ind w:left="4320" w:hanging="360"/>
+      </w:pPr>
+      <w:rPr>
+        <w:rFonts w:ascii="Wingdings" w:hAnsi="Wingdings" w:hint="default"/>
+      </w:rPr>
+    </w:lvl>
+    <w:lvl w:ilvl="6" w:tplc="080A0001" w:tentative="1">
+      <w:start w:val="1"/>
+      <w:numFmt w:val="bullet"/>
+      <w:lvlText w:val=""/>
+      <w:lvlJc w:val="left"/>
+      <w:pPr>
+        <w:ind w:left="5040" w:hanging="360"/>
+      </w:pPr>
+      <w:rPr>
+        <w:rFonts w:ascii="Symbol" w:hAnsi="Symbol" w:hint="default"/>
+      </w:rPr>
+    </w:lvl>
+    <w:lvl w:ilvl="7" w:tplc="080A0003" w:tentative="1">
+      <w:start w:val="1"/>
+      <w:numFmt w:val="bullet"/>
+      <w:lvlText w:val="o"/>
+      <w:lvlJc w:val="left"/>
+      <w:pPr>
+        <w:ind w:left="5760" w:hanging="360"/>
+      </w:pPr>
+      <w:rPr>
+        <w:rFonts w:ascii="Courier New" w:hAnsi="Courier New" w:cs="Courier New" w:hint="default"/>
+      </w:rPr>
+    </w:lvl>
+    <w:lvl w:ilvl="8" w:tplc="080A0005" w:tentative="1">
+      <w:start w:val="1"/>
+      <w:numFmt w:val="bullet"/>
+      <w:lvlText w:val=""/>
+      <w:lvlJc w:val="left"/>
+      <w:pPr>
+        <w:ind w:left="6480" w:hanging="360"/>
+      </w:pPr>
+      <w:rPr>
+        <w:rFonts w:ascii="Wingdings" w:hAnsi="Wingdings" w:hint="default"/>
+      </w:rPr>
+    </w:lvl>
+  </w:abstractNum>
+  <w:abstractNum w:abstractNumId="7" w15:restartNumberingAfterBreak="0">
     <w:nsid w:val="635B7891"/>
     <w:multiLevelType w:val="hybridMultilevel"/>
     <w:tmpl w:val="4956D256"/>
@@ -3296,16 +4659,28 @@
     </w:lvl>
   </w:abstractNum>
   <w:num w:numId="1" w16cid:durableId="1216965118">
-    <w:abstractNumId w:val="2"/>
+    <w:abstractNumId w:val="4"/>
   </w:num>
   <w:num w:numId="2" w16cid:durableId="1043675139">
     <w:abstractNumId w:val="1"/>
   </w:num>
   <w:num w:numId="3" w16cid:durableId="259800744">
-    <w:abstractNumId w:val="3"/>
+    <w:abstractNumId w:val="7"/>
   </w:num>
   <w:num w:numId="4" w16cid:durableId="1589193824">
     <w:abstractNumId w:val="0"/>
+  </w:num>
+  <w:num w:numId="5" w16cid:durableId="1354723767">
+    <w:abstractNumId w:val="6"/>
+  </w:num>
+  <w:num w:numId="6" w16cid:durableId="1170414627">
+    <w:abstractNumId w:val="2"/>
+  </w:num>
+  <w:num w:numId="7" w16cid:durableId="2064713255">
+    <w:abstractNumId w:val="5"/>
+  </w:num>
+  <w:num w:numId="8" w16cid:durableId="957836669">
+    <w:abstractNumId w:val="3"/>
   </w:num>
 </w:numbering>
 </file>

</xml_diff>

<commit_message>
docs: Documentacion sprint 4 completa y daily scrum dia 3
</commit_message>
<xml_diff>
--- a/IS_PROYECTO_VIDEOJUEGO/Documentos_Scrum/sprint-4/Sprint 4 Daily Scrum.docx
+++ b/IS_PROYECTO_VIDEOJUEGO/Documentos_Scrum/sprint-4/Sprint 4 Daily Scrum.docx
@@ -3668,6 +3668,1071 @@
     <w:p>
       <w:r>
         <w:t>Ninguno. El sistema está estable y las áreas de optimización están claramente identificadas.</w:t>
+      </w:r>
+    </w:p>
+    <w:p/>
+    <w:p>
+      <w:proofErr w:type="spellStart"/>
+      <w:r>
+        <w:t>Daily</w:t>
+      </w:r>
+      <w:proofErr w:type="spellEnd"/>
+      <w:r>
+        <w:t xml:space="preserve"> Scrum - Día 3</w:t>
+      </w:r>
+    </w:p>
+    <w:p>
+      <w:r>
+        <w:t xml:space="preserve">Facilitador: Jorge Samuel Solano Dorantes (Scrum </w:t>
+      </w:r>
+      <w:proofErr w:type="gramStart"/>
+      <w:r>
+        <w:t>Master</w:t>
+      </w:r>
+      <w:proofErr w:type="gramEnd"/>
+      <w:r>
+        <w:t>)</w:t>
+      </w:r>
+    </w:p>
+    <w:p/>
+    <w:p>
+      <w:r>
+        <w:t>Alán Osmar Peña Polo (</w:t>
+      </w:r>
+      <w:proofErr w:type="spellStart"/>
+      <w:r>
+        <w:t>Product</w:t>
+      </w:r>
+      <w:proofErr w:type="spellEnd"/>
+      <w:r>
+        <w:t xml:space="preserve"> </w:t>
+      </w:r>
+      <w:proofErr w:type="spellStart"/>
+      <w:r>
+        <w:t>Owner</w:t>
+      </w:r>
+      <w:proofErr w:type="spellEnd"/>
+      <w:r>
+        <w:t xml:space="preserve"> / </w:t>
+      </w:r>
+      <w:proofErr w:type="spellStart"/>
+      <w:r>
+        <w:t>Developer</w:t>
+      </w:r>
+      <w:proofErr w:type="spellEnd"/>
+      <w:r>
+        <w:t xml:space="preserve"> - </w:t>
+      </w:r>
+      <w:proofErr w:type="spellStart"/>
+      <w:r>
+        <w:t>Frontend</w:t>
+      </w:r>
+      <w:proofErr w:type="spellEnd"/>
+      <w:r>
+        <w:t>/</w:t>
+      </w:r>
+      <w:proofErr w:type="spellStart"/>
+      <w:r>
+        <w:t>Backend</w:t>
+      </w:r>
+      <w:proofErr w:type="spellEnd"/>
+      <w:r>
+        <w:t>)</w:t>
+      </w:r>
+    </w:p>
+    <w:p/>
+    <w:p>
+      <w:r>
+        <w:t>¿Qué hice ayer?</w:t>
+      </w:r>
+    </w:p>
+    <w:p>
+      <w:pPr>
+        <w:pStyle w:val="Prrafodelista"/>
+        <w:numPr>
+          <w:ilvl w:val="0"/>
+          <w:numId w:val="9"/>
+        </w:numPr>
+        <w:rPr>
+          <w:lang w:val="fr-FR"/>
+        </w:rPr>
+      </w:pPr>
+      <w:proofErr w:type="spellStart"/>
+      <w:r>
+        <w:rPr>
+          <w:lang w:val="fr-FR"/>
+        </w:rPr>
+        <w:lastRenderedPageBreak/>
+        <w:t>Completé</w:t>
+      </w:r>
+      <w:proofErr w:type="spellEnd"/>
+      <w:r>
+        <w:rPr>
+          <w:lang w:val="fr-FR"/>
+        </w:rPr>
+        <w:t xml:space="preserve"> la </w:t>
+      </w:r>
+      <w:proofErr w:type="spellStart"/>
+      <w:r>
+        <w:rPr>
+          <w:lang w:val="fr-FR"/>
+        </w:rPr>
+        <w:t>galería</w:t>
+      </w:r>
+      <w:proofErr w:type="spellEnd"/>
+      <w:r>
+        <w:rPr>
+          <w:lang w:val="fr-FR"/>
+        </w:rPr>
+        <w:t xml:space="preserve"> de </w:t>
+      </w:r>
+      <w:proofErr w:type="spellStart"/>
+      <w:r>
+        <w:rPr>
+          <w:lang w:val="fr-FR"/>
+        </w:rPr>
+        <w:t>presets</w:t>
+      </w:r>
+      <w:proofErr w:type="spellEnd"/>
+      <w:r>
+        <w:rPr>
+          <w:lang w:val="fr-FR"/>
+        </w:rPr>
+        <w:t xml:space="preserve"> (T1.3) </w:t>
+      </w:r>
+    </w:p>
+    <w:p>
+      <w:pPr>
+        <w:pStyle w:val="Prrafodelista"/>
+        <w:numPr>
+          <w:ilvl w:val="0"/>
+          <w:numId w:val="9"/>
+        </w:numPr>
+      </w:pPr>
+      <w:r>
+        <w:t>Botones de selección funcionando perfectamente</w:t>
+      </w:r>
+    </w:p>
+    <w:p>
+      <w:pPr>
+        <w:pStyle w:val="Prrafodelista"/>
+        <w:numPr>
+          <w:ilvl w:val="0"/>
+          <w:numId w:val="9"/>
+        </w:numPr>
+      </w:pPr>
+      <w:r>
+        <w:t xml:space="preserve">Indicador visual de </w:t>
+      </w:r>
+      <w:proofErr w:type="spellStart"/>
+      <w:r>
+        <w:t>preset</w:t>
+      </w:r>
+      <w:proofErr w:type="spellEnd"/>
+      <w:r>
+        <w:t xml:space="preserve"> seleccionado implementado</w:t>
+      </w:r>
+    </w:p>
+    <w:p>
+      <w:pPr>
+        <w:pStyle w:val="Prrafodelista"/>
+        <w:numPr>
+          <w:ilvl w:val="0"/>
+          <w:numId w:val="9"/>
+        </w:numPr>
+      </w:pPr>
+      <w:r>
+        <w:t>Eventos conectados correctamente</w:t>
+      </w:r>
+    </w:p>
+    <w:p>
+      <w:pPr>
+        <w:pStyle w:val="Prrafodelista"/>
+        <w:numPr>
+          <w:ilvl w:val="0"/>
+          <w:numId w:val="9"/>
+        </w:numPr>
+      </w:pPr>
+      <w:r>
+        <w:t xml:space="preserve">Colaboré extensivamente en pruebas de estrés (T2.2) </w:t>
+      </w:r>
+    </w:p>
+    <w:p>
+      <w:pPr>
+        <w:pStyle w:val="Prrafodelista"/>
+        <w:numPr>
+          <w:ilvl w:val="0"/>
+          <w:numId w:val="9"/>
+        </w:numPr>
+      </w:pPr>
+      <w:r>
+        <w:t>Probamos 68 partidas consecutivas</w:t>
+      </w:r>
+    </w:p>
+    <w:p>
+      <w:pPr>
+        <w:pStyle w:val="Prrafodelista"/>
+        <w:numPr>
+          <w:ilvl w:val="0"/>
+          <w:numId w:val="9"/>
+        </w:numPr>
+      </w:pPr>
+      <w:r>
+        <w:t>Sin fallos detectados</w:t>
+      </w:r>
+    </w:p>
+    <w:p>
+      <w:pPr>
+        <w:pStyle w:val="Prrafodelista"/>
+        <w:numPr>
+          <w:ilvl w:val="0"/>
+          <w:numId w:val="9"/>
+        </w:numPr>
+      </w:pPr>
+      <w:r>
+        <w:t>Sistema completamente estable</w:t>
+      </w:r>
+    </w:p>
+    <w:p>
+      <w:pPr>
+        <w:pStyle w:val="Prrafodelista"/>
+        <w:numPr>
+          <w:ilvl w:val="0"/>
+          <w:numId w:val="9"/>
+        </w:numPr>
+      </w:pPr>
+      <w:r>
+        <w:t xml:space="preserve">Corregimos 4 bugs menores (T2.3) </w:t>
+      </w:r>
+    </w:p>
+    <w:p>
+      <w:pPr>
+        <w:ind w:left="360"/>
+      </w:pPr>
+    </w:p>
+    <w:p>
+      <w:r>
+        <w:t>¿Qué haré hoy?</w:t>
+      </w:r>
+    </w:p>
+    <w:p>
+      <w:pPr>
+        <w:pStyle w:val="Prrafodelista"/>
+        <w:numPr>
+          <w:ilvl w:val="0"/>
+          <w:numId w:val="10"/>
+        </w:numPr>
+      </w:pPr>
+      <w:r>
+        <w:t xml:space="preserve">Implementar funcionalidad de carga de </w:t>
+      </w:r>
+      <w:proofErr w:type="spellStart"/>
+      <w:r>
+        <w:t>presets</w:t>
+      </w:r>
+      <w:proofErr w:type="spellEnd"/>
+      <w:r>
+        <w:t xml:space="preserve"> en editores (T3.1)</w:t>
+      </w:r>
+    </w:p>
+    <w:p>
+      <w:pPr>
+        <w:pStyle w:val="Prrafodelista"/>
+        <w:numPr>
+          <w:ilvl w:val="0"/>
+          <w:numId w:val="10"/>
+        </w:numPr>
+      </w:pPr>
+      <w:r>
+        <w:t xml:space="preserve">Conectar galería de </w:t>
+      </w:r>
+      <w:proofErr w:type="spellStart"/>
+      <w:r>
+        <w:t>presets</w:t>
+      </w:r>
+      <w:proofErr w:type="spellEnd"/>
+      <w:r>
+        <w:t xml:space="preserve"> con </w:t>
+      </w:r>
+      <w:proofErr w:type="spellStart"/>
+      <w:r>
+        <w:t>SpriteEditor</w:t>
+      </w:r>
+      <w:proofErr w:type="spellEnd"/>
+      <w:r>
+        <w:t xml:space="preserve"> de personaje</w:t>
+      </w:r>
+    </w:p>
+    <w:p>
+      <w:pPr>
+        <w:pStyle w:val="Prrafodelista"/>
+        <w:numPr>
+          <w:ilvl w:val="0"/>
+          <w:numId w:val="10"/>
+        </w:numPr>
+      </w:pPr>
+      <w:r>
+        <w:t xml:space="preserve">Conectar galería de </w:t>
+      </w:r>
+      <w:proofErr w:type="spellStart"/>
+      <w:r>
+        <w:t>presets</w:t>
+      </w:r>
+      <w:proofErr w:type="spellEnd"/>
+      <w:r>
+        <w:t xml:space="preserve"> con </w:t>
+      </w:r>
+      <w:proofErr w:type="spellStart"/>
+      <w:r>
+        <w:t>SpriteEditor</w:t>
+      </w:r>
+      <w:proofErr w:type="spellEnd"/>
+      <w:r>
+        <w:t xml:space="preserve"> de obstáculo</w:t>
+      </w:r>
+    </w:p>
+    <w:p>
+      <w:pPr>
+        <w:pStyle w:val="Prrafodelista"/>
+        <w:numPr>
+          <w:ilvl w:val="0"/>
+          <w:numId w:val="10"/>
+        </w:numPr>
+      </w:pPr>
+      <w:r>
+        <w:t xml:space="preserve">Al seleccionar </w:t>
+      </w:r>
+      <w:proofErr w:type="spellStart"/>
+      <w:r>
+        <w:t>preset</w:t>
+      </w:r>
+      <w:proofErr w:type="spellEnd"/>
+      <w:r>
+        <w:t>, cargar array de 8 bytes en matriz del editor</w:t>
+      </w:r>
+    </w:p>
+    <w:p>
+      <w:pPr>
+        <w:pStyle w:val="Prrafodelista"/>
+        <w:numPr>
+          <w:ilvl w:val="0"/>
+          <w:numId w:val="10"/>
+        </w:numPr>
+      </w:pPr>
+      <w:r>
+        <w:t>Mantener funcionalidad de edición posterior</w:t>
+      </w:r>
+    </w:p>
+    <w:p>
+      <w:pPr>
+        <w:pStyle w:val="Prrafodelista"/>
+        <w:numPr>
+          <w:ilvl w:val="0"/>
+          <w:numId w:val="10"/>
+        </w:numPr>
+      </w:pPr>
+      <w:r>
+        <w:t xml:space="preserve">Agregar posibilidad de modificar </w:t>
+      </w:r>
+      <w:proofErr w:type="spellStart"/>
+      <w:r>
+        <w:t>presets</w:t>
+      </w:r>
+      <w:proofErr w:type="spellEnd"/>
+      <w:r>
+        <w:t xml:space="preserve"> cargados (T3.2)</w:t>
+      </w:r>
+    </w:p>
+    <w:p>
+      <w:pPr>
+        <w:pStyle w:val="Prrafodelista"/>
+        <w:numPr>
+          <w:ilvl w:val="0"/>
+          <w:numId w:val="10"/>
+        </w:numPr>
+      </w:pPr>
+      <w:r>
+        <w:t xml:space="preserve">Verificar que después de cargar </w:t>
+      </w:r>
+      <w:proofErr w:type="spellStart"/>
+      <w:r>
+        <w:t>preset</w:t>
+      </w:r>
+      <w:proofErr w:type="spellEnd"/>
+      <w:r>
+        <w:t>, cada píxel sea editable</w:t>
+      </w:r>
+    </w:p>
+    <w:p>
+      <w:pPr>
+        <w:pStyle w:val="Prrafodelista"/>
+        <w:numPr>
+          <w:ilvl w:val="0"/>
+          <w:numId w:val="10"/>
+        </w:numPr>
+      </w:pPr>
+      <w:r>
+        <w:t>Implementar indicador visual de "</w:t>
+      </w:r>
+      <w:proofErr w:type="spellStart"/>
+      <w:r>
+        <w:t>preset</w:t>
+      </w:r>
+      <w:proofErr w:type="spellEnd"/>
+      <w:r>
+        <w:t xml:space="preserve"> modificado"</w:t>
+      </w:r>
+    </w:p>
+    <w:p>
+      <w:pPr>
+        <w:pStyle w:val="Prrafodelista"/>
+        <w:numPr>
+          <w:ilvl w:val="0"/>
+          <w:numId w:val="10"/>
+        </w:numPr>
+      </w:pPr>
+      <w:r>
+        <w:t>Sin restricciones de edición una vez cargado</w:t>
+      </w:r>
+    </w:p>
+    <w:p>
+      <w:pPr>
+        <w:pStyle w:val="Prrafodelista"/>
+        <w:numPr>
+          <w:ilvl w:val="0"/>
+          <w:numId w:val="10"/>
+        </w:numPr>
+      </w:pPr>
+      <w:r>
+        <w:t xml:space="preserve">Implementar </w:t>
+      </w:r>
+      <w:proofErr w:type="spellStart"/>
+      <w:r>
+        <w:t>reset</w:t>
+      </w:r>
+      <w:proofErr w:type="spellEnd"/>
+      <w:r>
+        <w:t>/limpieza de editores (T3.3)</w:t>
+      </w:r>
+    </w:p>
+    <w:p>
+      <w:pPr>
+        <w:pStyle w:val="Prrafodelista"/>
+        <w:numPr>
+          <w:ilvl w:val="0"/>
+          <w:numId w:val="10"/>
+        </w:numPr>
+      </w:pPr>
+      <w:r>
+        <w:t>Botón "Limpiar" en cada editor</w:t>
+      </w:r>
+    </w:p>
+    <w:p>
+      <w:pPr>
+        <w:pStyle w:val="Prrafodelista"/>
+        <w:numPr>
+          <w:ilvl w:val="0"/>
+          <w:numId w:val="10"/>
+        </w:numPr>
+      </w:pPr>
+      <w:r>
+        <w:t>Modal de confirmación antes de limpiar</w:t>
+      </w:r>
+    </w:p>
+    <w:p>
+      <w:pPr>
+        <w:pStyle w:val="Prrafodelista"/>
+        <w:numPr>
+          <w:ilvl w:val="0"/>
+          <w:numId w:val="10"/>
+        </w:numPr>
+      </w:pPr>
+      <w:r>
+        <w:t>Limpiar matriz completa y empezar desde cero</w:t>
+      </w:r>
+    </w:p>
+    <w:p>
+      <w:pPr>
+        <w:pStyle w:val="Prrafodelista"/>
+        <w:numPr>
+          <w:ilvl w:val="0"/>
+          <w:numId w:val="10"/>
+        </w:numPr>
+      </w:pPr>
+      <w:r>
+        <w:t>Colaborar en pruebas de integración finales (T3.4)</w:t>
+      </w:r>
+    </w:p>
+    <w:p>
+      <w:pPr>
+        <w:pStyle w:val="Prrafodelista"/>
+        <w:numPr>
+          <w:ilvl w:val="0"/>
+          <w:numId w:val="10"/>
+        </w:numPr>
+      </w:pPr>
+      <w:r>
+        <w:t xml:space="preserve">Probar flujo: seleccionar </w:t>
+      </w:r>
+      <w:proofErr w:type="spellStart"/>
+      <w:r>
+        <w:t>preset</w:t>
+      </w:r>
+      <w:proofErr w:type="spellEnd"/>
+      <w:r>
+        <w:t xml:space="preserve"> → modificar → enviar → jugar</w:t>
+      </w:r>
+    </w:p>
+    <w:p>
+      <w:pPr>
+        <w:pStyle w:val="Prrafodelista"/>
+        <w:numPr>
+          <w:ilvl w:val="0"/>
+          <w:numId w:val="10"/>
+        </w:numPr>
+      </w:pPr>
+      <w:r>
+        <w:t>Validar que modificaciones se respetan</w:t>
+      </w:r>
+    </w:p>
+    <w:p/>
+    <w:p/>
+    <w:p>
+      <w:r>
+        <w:t>Impedimentos detectados:</w:t>
+      </w:r>
+    </w:p>
+    <w:p>
+      <w:r>
+        <w:t>Ninguno. Las pruebas de estrés fueron exitosas y los bugs corregidos. El sistema está muy estable.</w:t>
+      </w:r>
+    </w:p>
+    <w:p/>
+    <w:p>
+      <w:r>
+        <w:lastRenderedPageBreak/>
+        <w:t xml:space="preserve">Jorge Samuel Solano Dorantes (Scrum </w:t>
+      </w:r>
+      <w:proofErr w:type="gramStart"/>
+      <w:r>
+        <w:t>Master</w:t>
+      </w:r>
+      <w:proofErr w:type="gramEnd"/>
+      <w:r>
+        <w:t xml:space="preserve"> / </w:t>
+      </w:r>
+      <w:proofErr w:type="spellStart"/>
+      <w:r>
+        <w:t>Developer</w:t>
+      </w:r>
+      <w:proofErr w:type="spellEnd"/>
+      <w:r>
+        <w:t xml:space="preserve"> - Embebido)</w:t>
+      </w:r>
+    </w:p>
+    <w:p/>
+    <w:p>
+      <w:r>
+        <w:t>¿Qué hice ayer?</w:t>
+      </w:r>
+    </w:p>
+    <w:p>
+      <w:pPr>
+        <w:pStyle w:val="Prrafodelista"/>
+        <w:numPr>
+          <w:ilvl w:val="0"/>
+          <w:numId w:val="13"/>
+        </w:numPr>
+      </w:pPr>
+      <w:r>
+        <w:t xml:space="preserve">Completé optimización final de memoria en PIC (T2.1) </w:t>
+      </w:r>
+    </w:p>
+    <w:p>
+      <w:pPr>
+        <w:pStyle w:val="Prrafodelista"/>
+        <w:numPr>
+          <w:ilvl w:val="0"/>
+          <w:numId w:val="13"/>
+        </w:numPr>
+      </w:pPr>
+      <w:r>
+        <w:t xml:space="preserve">Liberé buffer de </w:t>
+      </w:r>
+      <w:proofErr w:type="spellStart"/>
+      <w:r>
+        <w:t>parsing</w:t>
+      </w:r>
+      <w:proofErr w:type="spellEnd"/>
+      <w:r>
+        <w:t xml:space="preserve"> JSON después de carga </w:t>
+      </w:r>
+    </w:p>
+    <w:p>
+      <w:pPr>
+        <w:pStyle w:val="Prrafodelista"/>
+        <w:numPr>
+          <w:ilvl w:val="0"/>
+          <w:numId w:val="13"/>
+        </w:numPr>
+      </w:pPr>
+      <w:r>
+        <w:t xml:space="preserve">Optimicé variables de telemetría </w:t>
+      </w:r>
+    </w:p>
+    <w:p>
+      <w:pPr>
+        <w:pStyle w:val="Prrafodelista"/>
+        <w:numPr>
+          <w:ilvl w:val="0"/>
+          <w:numId w:val="13"/>
+        </w:numPr>
+        <w:rPr>
+          <w:lang w:val="fr-FR"/>
+        </w:rPr>
+      </w:pPr>
+      <w:proofErr w:type="spellStart"/>
+      <w:r>
+        <w:rPr>
+          <w:lang w:val="fr-FR"/>
+        </w:rPr>
+        <w:t>Reutilicé</w:t>
+      </w:r>
+      <w:proofErr w:type="spellEnd"/>
+      <w:r>
+        <w:rPr>
+          <w:lang w:val="fr-FR"/>
+        </w:rPr>
+        <w:t xml:space="preserve"> buffer UART (</w:t>
+      </w:r>
+    </w:p>
+    <w:p>
+      <w:pPr>
+        <w:pStyle w:val="Prrafodelista"/>
+        <w:numPr>
+          <w:ilvl w:val="0"/>
+          <w:numId w:val="13"/>
+        </w:numPr>
+      </w:pPr>
+      <w:r>
+        <w:t>Uso final de memoria: 217/368 bytes</w:t>
+      </w:r>
+    </w:p>
+    <w:p>
+      <w:pPr>
+        <w:pStyle w:val="Prrafodelista"/>
+        <w:numPr>
+          <w:ilvl w:val="0"/>
+          <w:numId w:val="13"/>
+        </w:numPr>
+      </w:pPr>
+      <w:r>
+        <w:t>Liberamos 70 bytes adicionales desde ayer</w:t>
+      </w:r>
+    </w:p>
+    <w:p>
+      <w:pPr>
+        <w:pStyle w:val="Prrafodelista"/>
+        <w:numPr>
+          <w:ilvl w:val="0"/>
+          <w:numId w:val="13"/>
+        </w:numPr>
+      </w:pPr>
+      <w:r>
+        <w:t xml:space="preserve">Ejecuté pruebas de estrés exhaustivas (T2.2) </w:t>
+      </w:r>
+    </w:p>
+    <w:p>
+      <w:pPr>
+        <w:pStyle w:val="Prrafodelista"/>
+        <w:numPr>
+          <w:ilvl w:val="0"/>
+          <w:numId w:val="13"/>
+        </w:numPr>
+      </w:pPr>
+      <w:r>
+        <w:t>68 partidas consecutivas sin fallos</w:t>
+      </w:r>
+    </w:p>
+    <w:p>
+      <w:pPr>
+        <w:pStyle w:val="Prrafodelista"/>
+        <w:numPr>
+          <w:ilvl w:val="0"/>
+          <w:numId w:val="13"/>
+        </w:numPr>
+      </w:pPr>
+      <w:r>
+        <w:t>Probé todas las combinaciones: 6 personajes × 6 obstáculos × 5 configuraciones de metas</w:t>
+      </w:r>
+    </w:p>
+    <w:p>
+      <w:pPr>
+        <w:pStyle w:val="Prrafodelista"/>
+        <w:numPr>
+          <w:ilvl w:val="0"/>
+          <w:numId w:val="13"/>
+        </w:numPr>
+      </w:pPr>
+      <w:r>
+        <w:t xml:space="preserve">0 </w:t>
+      </w:r>
+      <w:proofErr w:type="spellStart"/>
+      <w:r>
+        <w:t>memory</w:t>
+      </w:r>
+      <w:proofErr w:type="spellEnd"/>
+      <w:r>
+        <w:t xml:space="preserve"> </w:t>
+      </w:r>
+      <w:proofErr w:type="spellStart"/>
+      <w:r>
+        <w:t>leaks</w:t>
+      </w:r>
+      <w:proofErr w:type="spellEnd"/>
+      <w:r>
+        <w:t xml:space="preserve"> detectados</w:t>
+      </w:r>
+    </w:p>
+    <w:p>
+      <w:pPr>
+        <w:pStyle w:val="Prrafodelista"/>
+        <w:numPr>
+          <w:ilvl w:val="0"/>
+          <w:numId w:val="13"/>
+        </w:numPr>
+      </w:pPr>
+      <w:r>
+        <w:t>0 degradación de rendimiento</w:t>
+      </w:r>
+    </w:p>
+    <w:p>
+      <w:pPr>
+        <w:pStyle w:val="Prrafodelista"/>
+        <w:numPr>
+          <w:ilvl w:val="0"/>
+          <w:numId w:val="13"/>
+        </w:numPr>
+      </w:pPr>
+      <w:r>
+        <w:t>Sistema perfectamente estable</w:t>
+      </w:r>
+    </w:p>
+    <w:p>
+      <w:pPr>
+        <w:pStyle w:val="Prrafodelista"/>
+        <w:numPr>
+          <w:ilvl w:val="0"/>
+          <w:numId w:val="13"/>
+        </w:numPr>
+      </w:pPr>
+      <w:r>
+        <w:t xml:space="preserve">Realicé optimización de rendimiento (T2.4) </w:t>
+      </w:r>
+    </w:p>
+    <w:p>
+      <w:pPr>
+        <w:pStyle w:val="Prrafodelista"/>
+        <w:numPr>
+          <w:ilvl w:val="0"/>
+          <w:numId w:val="13"/>
+        </w:numPr>
+      </w:pPr>
+      <w:r>
+        <w:t xml:space="preserve">Optimicé </w:t>
+      </w:r>
+      <w:proofErr w:type="spellStart"/>
+      <w:r>
+        <w:t>loop</w:t>
+      </w:r>
+      <w:proofErr w:type="spellEnd"/>
+      <w:r>
+        <w:t xml:space="preserve"> principal de renderizado</w:t>
+      </w:r>
+    </w:p>
+    <w:p>
+      <w:pPr>
+        <w:pStyle w:val="Prrafodelista"/>
+        <w:numPr>
+          <w:ilvl w:val="0"/>
+          <w:numId w:val="13"/>
+        </w:numPr>
+      </w:pPr>
+      <w:proofErr w:type="spellStart"/>
+      <w:proofErr w:type="gramStart"/>
+      <w:r>
+        <w:t>Frame</w:t>
+      </w:r>
+      <w:proofErr w:type="spellEnd"/>
+      <w:proofErr w:type="gramEnd"/>
+      <w:r>
+        <w:t xml:space="preserve"> </w:t>
+      </w:r>
+      <w:proofErr w:type="spellStart"/>
+      <w:r>
+        <w:t>rate</w:t>
+      </w:r>
+      <w:proofErr w:type="spellEnd"/>
+      <w:r>
+        <w:t xml:space="preserve"> estable: 13-14 FPS consistentes</w:t>
+      </w:r>
+    </w:p>
+    <w:p>
+      <w:pPr>
+        <w:pStyle w:val="Prrafodelista"/>
+        <w:numPr>
+          <w:ilvl w:val="0"/>
+          <w:numId w:val="13"/>
+        </w:numPr>
+      </w:pPr>
+      <w:r>
+        <w:t>Latencia de botones</w:t>
+      </w:r>
+    </w:p>
+    <w:p>
+      <w:pPr>
+        <w:pStyle w:val="Prrafodelista"/>
+        <w:numPr>
+          <w:ilvl w:val="0"/>
+          <w:numId w:val="13"/>
+        </w:numPr>
+      </w:pPr>
+      <w:r>
+        <w:t xml:space="preserve">Sin </w:t>
+      </w:r>
+      <w:proofErr w:type="spellStart"/>
+      <w:r>
+        <w:t>lag</w:t>
+      </w:r>
+      <w:proofErr w:type="spellEnd"/>
+      <w:r>
+        <w:t xml:space="preserve"> visible</w:t>
+      </w:r>
+    </w:p>
+    <w:p>
+      <w:pPr>
+        <w:pStyle w:val="Prrafodelista"/>
+        <w:numPr>
+          <w:ilvl w:val="0"/>
+          <w:numId w:val="13"/>
+        </w:numPr>
+      </w:pPr>
+      <w:r>
+        <w:t xml:space="preserve">Colaboré en corrección de bugs (T2.3) </w:t>
+      </w:r>
+    </w:p>
+    <w:p/>
+    <w:p>
+      <w:r>
+        <w:t>¿Qué haré hoy?</w:t>
+      </w:r>
+    </w:p>
+    <w:p>
+      <w:pPr>
+        <w:pStyle w:val="Prrafodelista"/>
+        <w:numPr>
+          <w:ilvl w:val="0"/>
+          <w:numId w:val="12"/>
+        </w:numPr>
+      </w:pPr>
+      <w:r>
+        <w:t xml:space="preserve">Hoy mi rol es principalmente de apoyo y </w:t>
+      </w:r>
+      <w:proofErr w:type="spellStart"/>
+      <w:r>
+        <w:t>testing</w:t>
+      </w:r>
+      <w:proofErr w:type="spellEnd"/>
+      <w:r>
+        <w:t xml:space="preserve">, ya que el enfoque está en la integración de </w:t>
+      </w:r>
+      <w:proofErr w:type="spellStart"/>
+      <w:r>
+        <w:t>presets</w:t>
+      </w:r>
+      <w:proofErr w:type="spellEnd"/>
+      <w:r>
+        <w:t xml:space="preserve"> en </w:t>
+      </w:r>
+      <w:proofErr w:type="spellStart"/>
+      <w:r>
+        <w:t>frontend</w:t>
+      </w:r>
+      <w:proofErr w:type="spellEnd"/>
+      <w:r>
+        <w:t>:</w:t>
+      </w:r>
+    </w:p>
+    <w:p>
+      <w:pPr>
+        <w:pStyle w:val="Prrafodelista"/>
+        <w:numPr>
+          <w:ilvl w:val="0"/>
+          <w:numId w:val="12"/>
+        </w:numPr>
+      </w:pPr>
+      <w:r>
+        <w:t xml:space="preserve">Colaborar en pruebas de integración: </w:t>
+      </w:r>
+      <w:proofErr w:type="spellStart"/>
+      <w:r>
+        <w:t>Presets</w:t>
+      </w:r>
+      <w:proofErr w:type="spellEnd"/>
+      <w:r>
+        <w:t xml:space="preserve"> → Modificación → Envío → Juego (T3.4)</w:t>
+      </w:r>
+    </w:p>
+    <w:p>
+      <w:pPr>
+        <w:pStyle w:val="Prrafodelista"/>
+        <w:numPr>
+          <w:ilvl w:val="0"/>
+          <w:numId w:val="12"/>
+        </w:numPr>
+      </w:pPr>
+      <w:r>
+        <w:t xml:space="preserve">Validar que </w:t>
+      </w:r>
+      <w:proofErr w:type="spellStart"/>
+      <w:r>
+        <w:t>sprites</w:t>
+      </w:r>
+      <w:proofErr w:type="spellEnd"/>
+      <w:r>
+        <w:t xml:space="preserve"> modificados se cargan correctamente en CGRAM</w:t>
+      </w:r>
+    </w:p>
+    <w:p>
+      <w:pPr>
+        <w:pStyle w:val="Prrafodelista"/>
+        <w:numPr>
+          <w:ilvl w:val="0"/>
+          <w:numId w:val="12"/>
+        </w:numPr>
+      </w:pPr>
+      <w:r>
+        <w:t xml:space="preserve">Verificar que el juego funciona con </w:t>
+      </w:r>
+      <w:proofErr w:type="spellStart"/>
+      <w:r>
+        <w:t>presets</w:t>
+      </w:r>
+      <w:proofErr w:type="spellEnd"/>
+      <w:r>
+        <w:t xml:space="preserve"> modificados</w:t>
+      </w:r>
+    </w:p>
+    <w:p>
+      <w:pPr>
+        <w:pStyle w:val="Prrafodelista"/>
+        <w:numPr>
+          <w:ilvl w:val="0"/>
+          <w:numId w:val="12"/>
+        </w:numPr>
+      </w:pPr>
+      <w:r>
+        <w:t>Probar casos límite (modificar 1 píxel, modificar todo)</w:t>
+      </w:r>
+    </w:p>
+    <w:p>
+      <w:pPr>
+        <w:pStyle w:val="Prrafodelista"/>
+        <w:numPr>
+          <w:ilvl w:val="0"/>
+          <w:numId w:val="12"/>
+        </w:numPr>
+      </w:pPr>
+      <w:r>
+        <w:t xml:space="preserve">Realizar </w:t>
+      </w:r>
+      <w:proofErr w:type="spellStart"/>
+      <w:r>
+        <w:t>testing</w:t>
+      </w:r>
+      <w:proofErr w:type="spellEnd"/>
+      <w:r>
+        <w:t xml:space="preserve"> final del sistema embebido</w:t>
+      </w:r>
+    </w:p>
+    <w:p>
+      <w:pPr>
+        <w:pStyle w:val="Prrafodelista"/>
+        <w:numPr>
+          <w:ilvl w:val="0"/>
+          <w:numId w:val="12"/>
+        </w:numPr>
+      </w:pPr>
+      <w:r>
+        <w:t>Verificar estabilidad con todas las optimizaciones</w:t>
+      </w:r>
+    </w:p>
+    <w:p>
+      <w:pPr>
+        <w:pStyle w:val="Prrafodelista"/>
+        <w:numPr>
+          <w:ilvl w:val="0"/>
+          <w:numId w:val="12"/>
+        </w:numPr>
+      </w:pPr>
+      <w:r>
+        <w:t>Probar límites de memoria bajo carga máxima</w:t>
+      </w:r>
+    </w:p>
+    <w:p>
+      <w:pPr>
+        <w:pStyle w:val="Prrafodelista"/>
+        <w:numPr>
+          <w:ilvl w:val="0"/>
+          <w:numId w:val="12"/>
+        </w:numPr>
+      </w:pPr>
+      <w:r>
+        <w:lastRenderedPageBreak/>
+        <w:t>Validar que todas las métricas cuantificables se cumplen</w:t>
+      </w:r>
+    </w:p>
+    <w:p/>
+    <w:p>
+      <w:r>
+        <w:t>Impedimentos detectados:</w:t>
+      </w:r>
+    </w:p>
+    <w:p>
+      <w:r>
+        <w:t xml:space="preserve">Ninguno. Las optimizaciones de ayer fueron muy exitosas. El sistema tiene 41% de RAM disponible, lo cual es excelente considerando la complejidad del proyecto. </w:t>
+      </w:r>
+    </w:p>
+    <w:p/>
+    <w:p>
+      <w:r>
+        <w:t xml:space="preserve">Comentarios del Scrum </w:t>
+      </w:r>
+      <w:proofErr w:type="gramStart"/>
+      <w:r>
+        <w:t>Master</w:t>
+      </w:r>
+      <w:proofErr w:type="gramEnd"/>
+      <w:r>
+        <w:t>:</w:t>
+      </w:r>
+    </w:p>
+    <w:p>
+      <w:r>
+        <w:t>El Sprint 4 está progresando excepcionalmente bien. Estamos en el último día con todas las tareas críticas completadas o en progreso avanzado. Las optimizaciones de memoria del Día 2 superaron las expectativas, liberando un 41% de RAM disponible. Las pruebas de estrés fueron exitosas sin ningún fallo en 68 partidas consecutivas.</w:t>
+      </w:r>
+    </w:p>
+    <w:p>
+      <w:r>
+        <w:t xml:space="preserve">La funcionalidad de </w:t>
+      </w:r>
+      <w:proofErr w:type="spellStart"/>
+      <w:r>
+        <w:t>presets</w:t>
+      </w:r>
+      <w:proofErr w:type="spellEnd"/>
+      <w:r>
+        <w:t xml:space="preserve"> está casi completa y mejorará significativamente la experiencia del usuario. El equipo está sincronizado y enfocado en pulir los últimos detalles para la entrega final.</w:t>
       </w:r>
     </w:p>
     <w:sectPr>
@@ -3945,6 +5010,119 @@
     </w:lvl>
   </w:abstractNum>
   <w:abstractNum w:abstractNumId="2" w15:restartNumberingAfterBreak="0">
+    <w:nsid w:val="141A6581"/>
+    <w:multiLevelType w:val="hybridMultilevel"/>
+    <w:tmpl w:val="B970B158"/>
+    <w:lvl w:ilvl="0" w:tplc="080A0001">
+      <w:start w:val="1"/>
+      <w:numFmt w:val="bullet"/>
+      <w:lvlText w:val=""/>
+      <w:lvlJc w:val="left"/>
+      <w:pPr>
+        <w:ind w:left="720" w:hanging="360"/>
+      </w:pPr>
+      <w:rPr>
+        <w:rFonts w:ascii="Symbol" w:hAnsi="Symbol" w:hint="default"/>
+      </w:rPr>
+    </w:lvl>
+    <w:lvl w:ilvl="1" w:tplc="080A0003" w:tentative="1">
+      <w:start w:val="1"/>
+      <w:numFmt w:val="bullet"/>
+      <w:lvlText w:val="o"/>
+      <w:lvlJc w:val="left"/>
+      <w:pPr>
+        <w:ind w:left="1440" w:hanging="360"/>
+      </w:pPr>
+      <w:rPr>
+        <w:rFonts w:ascii="Courier New" w:hAnsi="Courier New" w:cs="Courier New" w:hint="default"/>
+      </w:rPr>
+    </w:lvl>
+    <w:lvl w:ilvl="2" w:tplc="080A0005" w:tentative="1">
+      <w:start w:val="1"/>
+      <w:numFmt w:val="bullet"/>
+      <w:lvlText w:val=""/>
+      <w:lvlJc w:val="left"/>
+      <w:pPr>
+        <w:ind w:left="2160" w:hanging="360"/>
+      </w:pPr>
+      <w:rPr>
+        <w:rFonts w:ascii="Wingdings" w:hAnsi="Wingdings" w:hint="default"/>
+      </w:rPr>
+    </w:lvl>
+    <w:lvl w:ilvl="3" w:tplc="080A0001" w:tentative="1">
+      <w:start w:val="1"/>
+      <w:numFmt w:val="bullet"/>
+      <w:lvlText w:val=""/>
+      <w:lvlJc w:val="left"/>
+      <w:pPr>
+        <w:ind w:left="2880" w:hanging="360"/>
+      </w:pPr>
+      <w:rPr>
+        <w:rFonts w:ascii="Symbol" w:hAnsi="Symbol" w:hint="default"/>
+      </w:rPr>
+    </w:lvl>
+    <w:lvl w:ilvl="4" w:tplc="080A0003" w:tentative="1">
+      <w:start w:val="1"/>
+      <w:numFmt w:val="bullet"/>
+      <w:lvlText w:val="o"/>
+      <w:lvlJc w:val="left"/>
+      <w:pPr>
+        <w:ind w:left="3600" w:hanging="360"/>
+      </w:pPr>
+      <w:rPr>
+        <w:rFonts w:ascii="Courier New" w:hAnsi="Courier New" w:cs="Courier New" w:hint="default"/>
+      </w:rPr>
+    </w:lvl>
+    <w:lvl w:ilvl="5" w:tplc="080A0005" w:tentative="1">
+      <w:start w:val="1"/>
+      <w:numFmt w:val="bullet"/>
+      <w:lvlText w:val=""/>
+      <w:lvlJc w:val="left"/>
+      <w:pPr>
+        <w:ind w:left="4320" w:hanging="360"/>
+      </w:pPr>
+      <w:rPr>
+        <w:rFonts w:ascii="Wingdings" w:hAnsi="Wingdings" w:hint="default"/>
+      </w:rPr>
+    </w:lvl>
+    <w:lvl w:ilvl="6" w:tplc="080A0001" w:tentative="1">
+      <w:start w:val="1"/>
+      <w:numFmt w:val="bullet"/>
+      <w:lvlText w:val=""/>
+      <w:lvlJc w:val="left"/>
+      <w:pPr>
+        <w:ind w:left="5040" w:hanging="360"/>
+      </w:pPr>
+      <w:rPr>
+        <w:rFonts w:ascii="Symbol" w:hAnsi="Symbol" w:hint="default"/>
+      </w:rPr>
+    </w:lvl>
+    <w:lvl w:ilvl="7" w:tplc="080A0003" w:tentative="1">
+      <w:start w:val="1"/>
+      <w:numFmt w:val="bullet"/>
+      <w:lvlText w:val="o"/>
+      <w:lvlJc w:val="left"/>
+      <w:pPr>
+        <w:ind w:left="5760" w:hanging="360"/>
+      </w:pPr>
+      <w:rPr>
+        <w:rFonts w:ascii="Courier New" w:hAnsi="Courier New" w:cs="Courier New" w:hint="default"/>
+      </w:rPr>
+    </w:lvl>
+    <w:lvl w:ilvl="8" w:tplc="080A0005" w:tentative="1">
+      <w:start w:val="1"/>
+      <w:numFmt w:val="bullet"/>
+      <w:lvlText w:val=""/>
+      <w:lvlJc w:val="left"/>
+      <w:pPr>
+        <w:ind w:left="6480" w:hanging="360"/>
+      </w:pPr>
+      <w:rPr>
+        <w:rFonts w:ascii="Wingdings" w:hAnsi="Wingdings" w:hint="default"/>
+      </w:rPr>
+    </w:lvl>
+  </w:abstractNum>
+  <w:abstractNum w:abstractNumId="3" w15:restartNumberingAfterBreak="0">
     <w:nsid w:val="1642120E"/>
     <w:multiLevelType w:val="hybridMultilevel"/>
     <w:tmpl w:val="9BCC8694"/>
@@ -4057,7 +5235,7 @@
       </w:rPr>
     </w:lvl>
   </w:abstractNum>
-  <w:abstractNum w:abstractNumId="3" w15:restartNumberingAfterBreak="0">
+  <w:abstractNum w:abstractNumId="4" w15:restartNumberingAfterBreak="0">
     <w:nsid w:val="34BB2B1C"/>
     <w:multiLevelType w:val="hybridMultilevel"/>
     <w:tmpl w:val="FA80B0AA"/>
@@ -4170,7 +5348,7 @@
       </w:rPr>
     </w:lvl>
   </w:abstractNum>
-  <w:abstractNum w:abstractNumId="4" w15:restartNumberingAfterBreak="0">
+  <w:abstractNum w:abstractNumId="5" w15:restartNumberingAfterBreak="0">
     <w:nsid w:val="3EE21E7A"/>
     <w:multiLevelType w:val="multilevel"/>
     <w:tmpl w:val="C9160470"/>
@@ -4319,7 +5497,7 @@
       </w:rPr>
     </w:lvl>
   </w:abstractNum>
-  <w:abstractNum w:abstractNumId="5" w15:restartNumberingAfterBreak="0">
+  <w:abstractNum w:abstractNumId="6" w15:restartNumberingAfterBreak="0">
     <w:nsid w:val="435900A1"/>
     <w:multiLevelType w:val="hybridMultilevel"/>
     <w:tmpl w:val="A22034F0"/>
@@ -4432,7 +5610,120 @@
       </w:rPr>
     </w:lvl>
   </w:abstractNum>
-  <w:abstractNum w:abstractNumId="6" w15:restartNumberingAfterBreak="0">
+  <w:abstractNum w:abstractNumId="7" w15:restartNumberingAfterBreak="0">
+    <w:nsid w:val="544B7F57"/>
+    <w:multiLevelType w:val="hybridMultilevel"/>
+    <w:tmpl w:val="EBF0E29A"/>
+    <w:lvl w:ilvl="0" w:tplc="080A0001">
+      <w:start w:val="1"/>
+      <w:numFmt w:val="bullet"/>
+      <w:lvlText w:val=""/>
+      <w:lvlJc w:val="left"/>
+      <w:pPr>
+        <w:ind w:left="720" w:hanging="360"/>
+      </w:pPr>
+      <w:rPr>
+        <w:rFonts w:ascii="Symbol" w:hAnsi="Symbol" w:hint="default"/>
+      </w:rPr>
+    </w:lvl>
+    <w:lvl w:ilvl="1" w:tplc="080A0003" w:tentative="1">
+      <w:start w:val="1"/>
+      <w:numFmt w:val="bullet"/>
+      <w:lvlText w:val="o"/>
+      <w:lvlJc w:val="left"/>
+      <w:pPr>
+        <w:ind w:left="1440" w:hanging="360"/>
+      </w:pPr>
+      <w:rPr>
+        <w:rFonts w:ascii="Courier New" w:hAnsi="Courier New" w:cs="Courier New" w:hint="default"/>
+      </w:rPr>
+    </w:lvl>
+    <w:lvl w:ilvl="2" w:tplc="080A0005" w:tentative="1">
+      <w:start w:val="1"/>
+      <w:numFmt w:val="bullet"/>
+      <w:lvlText w:val=""/>
+      <w:lvlJc w:val="left"/>
+      <w:pPr>
+        <w:ind w:left="2160" w:hanging="360"/>
+      </w:pPr>
+      <w:rPr>
+        <w:rFonts w:ascii="Wingdings" w:hAnsi="Wingdings" w:hint="default"/>
+      </w:rPr>
+    </w:lvl>
+    <w:lvl w:ilvl="3" w:tplc="080A0001" w:tentative="1">
+      <w:start w:val="1"/>
+      <w:numFmt w:val="bullet"/>
+      <w:lvlText w:val=""/>
+      <w:lvlJc w:val="left"/>
+      <w:pPr>
+        <w:ind w:left="2880" w:hanging="360"/>
+      </w:pPr>
+      <w:rPr>
+        <w:rFonts w:ascii="Symbol" w:hAnsi="Symbol" w:hint="default"/>
+      </w:rPr>
+    </w:lvl>
+    <w:lvl w:ilvl="4" w:tplc="080A0003" w:tentative="1">
+      <w:start w:val="1"/>
+      <w:numFmt w:val="bullet"/>
+      <w:lvlText w:val="o"/>
+      <w:lvlJc w:val="left"/>
+      <w:pPr>
+        <w:ind w:left="3600" w:hanging="360"/>
+      </w:pPr>
+      <w:rPr>
+        <w:rFonts w:ascii="Courier New" w:hAnsi="Courier New" w:cs="Courier New" w:hint="default"/>
+      </w:rPr>
+    </w:lvl>
+    <w:lvl w:ilvl="5" w:tplc="080A0005" w:tentative="1">
+      <w:start w:val="1"/>
+      <w:numFmt w:val="bullet"/>
+      <w:lvlText w:val=""/>
+      <w:lvlJc w:val="left"/>
+      <w:pPr>
+        <w:ind w:left="4320" w:hanging="360"/>
+      </w:pPr>
+      <w:rPr>
+        <w:rFonts w:ascii="Wingdings" w:hAnsi="Wingdings" w:hint="default"/>
+      </w:rPr>
+    </w:lvl>
+    <w:lvl w:ilvl="6" w:tplc="080A0001" w:tentative="1">
+      <w:start w:val="1"/>
+      <w:numFmt w:val="bullet"/>
+      <w:lvlText w:val=""/>
+      <w:lvlJc w:val="left"/>
+      <w:pPr>
+        <w:ind w:left="5040" w:hanging="360"/>
+      </w:pPr>
+      <w:rPr>
+        <w:rFonts w:ascii="Symbol" w:hAnsi="Symbol" w:hint="default"/>
+      </w:rPr>
+    </w:lvl>
+    <w:lvl w:ilvl="7" w:tplc="080A0003" w:tentative="1">
+      <w:start w:val="1"/>
+      <w:numFmt w:val="bullet"/>
+      <w:lvlText w:val="o"/>
+      <w:lvlJc w:val="left"/>
+      <w:pPr>
+        <w:ind w:left="5760" w:hanging="360"/>
+      </w:pPr>
+      <w:rPr>
+        <w:rFonts w:ascii="Courier New" w:hAnsi="Courier New" w:cs="Courier New" w:hint="default"/>
+      </w:rPr>
+    </w:lvl>
+    <w:lvl w:ilvl="8" w:tplc="080A0005" w:tentative="1">
+      <w:start w:val="1"/>
+      <w:numFmt w:val="bullet"/>
+      <w:lvlText w:val=""/>
+      <w:lvlJc w:val="left"/>
+      <w:pPr>
+        <w:ind w:left="6480" w:hanging="360"/>
+      </w:pPr>
+      <w:rPr>
+        <w:rFonts w:ascii="Wingdings" w:hAnsi="Wingdings" w:hint="default"/>
+      </w:rPr>
+    </w:lvl>
+  </w:abstractNum>
+  <w:abstractNum w:abstractNumId="8" w15:restartNumberingAfterBreak="0">
     <w:nsid w:val="59531A1E"/>
     <w:multiLevelType w:val="hybridMultilevel"/>
     <w:tmpl w:val="3E90813E"/>
@@ -4545,7 +5836,7 @@
       </w:rPr>
     </w:lvl>
   </w:abstractNum>
-  <w:abstractNum w:abstractNumId="7" w15:restartNumberingAfterBreak="0">
+  <w:abstractNum w:abstractNumId="9" w15:restartNumberingAfterBreak="0">
     <w:nsid w:val="635B7891"/>
     <w:multiLevelType w:val="hybridMultilevel"/>
     <w:tmpl w:val="4956D256"/>
@@ -4658,29 +5949,356 @@
       </w:rPr>
     </w:lvl>
   </w:abstractNum>
+  <w:abstractNum w:abstractNumId="10" w15:restartNumberingAfterBreak="0">
+    <w:nsid w:val="780062EF"/>
+    <w:multiLevelType w:val="hybridMultilevel"/>
+    <w:tmpl w:val="92A2D01A"/>
+    <w:lvl w:ilvl="0" w:tplc="080A0001">
+      <w:start w:val="1"/>
+      <w:numFmt w:val="bullet"/>
+      <w:lvlText w:val=""/>
+      <w:lvlJc w:val="left"/>
+      <w:pPr>
+        <w:ind w:left="720" w:hanging="360"/>
+      </w:pPr>
+      <w:rPr>
+        <w:rFonts w:ascii="Symbol" w:hAnsi="Symbol" w:hint="default"/>
+      </w:rPr>
+    </w:lvl>
+    <w:lvl w:ilvl="1" w:tplc="080A0003" w:tentative="1">
+      <w:start w:val="1"/>
+      <w:numFmt w:val="bullet"/>
+      <w:lvlText w:val="o"/>
+      <w:lvlJc w:val="left"/>
+      <w:pPr>
+        <w:ind w:left="1440" w:hanging="360"/>
+      </w:pPr>
+      <w:rPr>
+        <w:rFonts w:ascii="Courier New" w:hAnsi="Courier New" w:cs="Courier New" w:hint="default"/>
+      </w:rPr>
+    </w:lvl>
+    <w:lvl w:ilvl="2" w:tplc="080A0005" w:tentative="1">
+      <w:start w:val="1"/>
+      <w:numFmt w:val="bullet"/>
+      <w:lvlText w:val=""/>
+      <w:lvlJc w:val="left"/>
+      <w:pPr>
+        <w:ind w:left="2160" w:hanging="360"/>
+      </w:pPr>
+      <w:rPr>
+        <w:rFonts w:ascii="Wingdings" w:hAnsi="Wingdings" w:hint="default"/>
+      </w:rPr>
+    </w:lvl>
+    <w:lvl w:ilvl="3" w:tplc="080A0001" w:tentative="1">
+      <w:start w:val="1"/>
+      <w:numFmt w:val="bullet"/>
+      <w:lvlText w:val=""/>
+      <w:lvlJc w:val="left"/>
+      <w:pPr>
+        <w:ind w:left="2880" w:hanging="360"/>
+      </w:pPr>
+      <w:rPr>
+        <w:rFonts w:ascii="Symbol" w:hAnsi="Symbol" w:hint="default"/>
+      </w:rPr>
+    </w:lvl>
+    <w:lvl w:ilvl="4" w:tplc="080A0003" w:tentative="1">
+      <w:start w:val="1"/>
+      <w:numFmt w:val="bullet"/>
+      <w:lvlText w:val="o"/>
+      <w:lvlJc w:val="left"/>
+      <w:pPr>
+        <w:ind w:left="3600" w:hanging="360"/>
+      </w:pPr>
+      <w:rPr>
+        <w:rFonts w:ascii="Courier New" w:hAnsi="Courier New" w:cs="Courier New" w:hint="default"/>
+      </w:rPr>
+    </w:lvl>
+    <w:lvl w:ilvl="5" w:tplc="080A0005" w:tentative="1">
+      <w:start w:val="1"/>
+      <w:numFmt w:val="bullet"/>
+      <w:lvlText w:val=""/>
+      <w:lvlJc w:val="left"/>
+      <w:pPr>
+        <w:ind w:left="4320" w:hanging="360"/>
+      </w:pPr>
+      <w:rPr>
+        <w:rFonts w:ascii="Wingdings" w:hAnsi="Wingdings" w:hint="default"/>
+      </w:rPr>
+    </w:lvl>
+    <w:lvl w:ilvl="6" w:tplc="080A0001" w:tentative="1">
+      <w:start w:val="1"/>
+      <w:numFmt w:val="bullet"/>
+      <w:lvlText w:val=""/>
+      <w:lvlJc w:val="left"/>
+      <w:pPr>
+        <w:ind w:left="5040" w:hanging="360"/>
+      </w:pPr>
+      <w:rPr>
+        <w:rFonts w:ascii="Symbol" w:hAnsi="Symbol" w:hint="default"/>
+      </w:rPr>
+    </w:lvl>
+    <w:lvl w:ilvl="7" w:tplc="080A0003" w:tentative="1">
+      <w:start w:val="1"/>
+      <w:numFmt w:val="bullet"/>
+      <w:lvlText w:val="o"/>
+      <w:lvlJc w:val="left"/>
+      <w:pPr>
+        <w:ind w:left="5760" w:hanging="360"/>
+      </w:pPr>
+      <w:rPr>
+        <w:rFonts w:ascii="Courier New" w:hAnsi="Courier New" w:cs="Courier New" w:hint="default"/>
+      </w:rPr>
+    </w:lvl>
+    <w:lvl w:ilvl="8" w:tplc="080A0005" w:tentative="1">
+      <w:start w:val="1"/>
+      <w:numFmt w:val="bullet"/>
+      <w:lvlText w:val=""/>
+      <w:lvlJc w:val="left"/>
+      <w:pPr>
+        <w:ind w:left="6480" w:hanging="360"/>
+      </w:pPr>
+      <w:rPr>
+        <w:rFonts w:ascii="Wingdings" w:hAnsi="Wingdings" w:hint="default"/>
+      </w:rPr>
+    </w:lvl>
+  </w:abstractNum>
+  <w:abstractNum w:abstractNumId="11" w15:restartNumberingAfterBreak="0">
+    <w:nsid w:val="786E6D7D"/>
+    <w:multiLevelType w:val="hybridMultilevel"/>
+    <w:tmpl w:val="40D8151A"/>
+    <w:lvl w:ilvl="0" w:tplc="080A0001">
+      <w:start w:val="1"/>
+      <w:numFmt w:val="bullet"/>
+      <w:lvlText w:val=""/>
+      <w:lvlJc w:val="left"/>
+      <w:pPr>
+        <w:ind w:left="720" w:hanging="360"/>
+      </w:pPr>
+      <w:rPr>
+        <w:rFonts w:ascii="Symbol" w:hAnsi="Symbol" w:hint="default"/>
+      </w:rPr>
+    </w:lvl>
+    <w:lvl w:ilvl="1" w:tplc="080A0003" w:tentative="1">
+      <w:start w:val="1"/>
+      <w:numFmt w:val="bullet"/>
+      <w:lvlText w:val="o"/>
+      <w:lvlJc w:val="left"/>
+      <w:pPr>
+        <w:ind w:left="1440" w:hanging="360"/>
+      </w:pPr>
+      <w:rPr>
+        <w:rFonts w:ascii="Courier New" w:hAnsi="Courier New" w:cs="Courier New" w:hint="default"/>
+      </w:rPr>
+    </w:lvl>
+    <w:lvl w:ilvl="2" w:tplc="080A0005" w:tentative="1">
+      <w:start w:val="1"/>
+      <w:numFmt w:val="bullet"/>
+      <w:lvlText w:val=""/>
+      <w:lvlJc w:val="left"/>
+      <w:pPr>
+        <w:ind w:left="2160" w:hanging="360"/>
+      </w:pPr>
+      <w:rPr>
+        <w:rFonts w:ascii="Wingdings" w:hAnsi="Wingdings" w:hint="default"/>
+      </w:rPr>
+    </w:lvl>
+    <w:lvl w:ilvl="3" w:tplc="080A0001" w:tentative="1">
+      <w:start w:val="1"/>
+      <w:numFmt w:val="bullet"/>
+      <w:lvlText w:val=""/>
+      <w:lvlJc w:val="left"/>
+      <w:pPr>
+        <w:ind w:left="2880" w:hanging="360"/>
+      </w:pPr>
+      <w:rPr>
+        <w:rFonts w:ascii="Symbol" w:hAnsi="Symbol" w:hint="default"/>
+      </w:rPr>
+    </w:lvl>
+    <w:lvl w:ilvl="4" w:tplc="080A0003" w:tentative="1">
+      <w:start w:val="1"/>
+      <w:numFmt w:val="bullet"/>
+      <w:lvlText w:val="o"/>
+      <w:lvlJc w:val="left"/>
+      <w:pPr>
+        <w:ind w:left="3600" w:hanging="360"/>
+      </w:pPr>
+      <w:rPr>
+        <w:rFonts w:ascii="Courier New" w:hAnsi="Courier New" w:cs="Courier New" w:hint="default"/>
+      </w:rPr>
+    </w:lvl>
+    <w:lvl w:ilvl="5" w:tplc="080A0005" w:tentative="1">
+      <w:start w:val="1"/>
+      <w:numFmt w:val="bullet"/>
+      <w:lvlText w:val=""/>
+      <w:lvlJc w:val="left"/>
+      <w:pPr>
+        <w:ind w:left="4320" w:hanging="360"/>
+      </w:pPr>
+      <w:rPr>
+        <w:rFonts w:ascii="Wingdings" w:hAnsi="Wingdings" w:hint="default"/>
+      </w:rPr>
+    </w:lvl>
+    <w:lvl w:ilvl="6" w:tplc="080A0001" w:tentative="1">
+      <w:start w:val="1"/>
+      <w:numFmt w:val="bullet"/>
+      <w:lvlText w:val=""/>
+      <w:lvlJc w:val="left"/>
+      <w:pPr>
+        <w:ind w:left="5040" w:hanging="360"/>
+      </w:pPr>
+      <w:rPr>
+        <w:rFonts w:ascii="Symbol" w:hAnsi="Symbol" w:hint="default"/>
+      </w:rPr>
+    </w:lvl>
+    <w:lvl w:ilvl="7" w:tplc="080A0003" w:tentative="1">
+      <w:start w:val="1"/>
+      <w:numFmt w:val="bullet"/>
+      <w:lvlText w:val="o"/>
+      <w:lvlJc w:val="left"/>
+      <w:pPr>
+        <w:ind w:left="5760" w:hanging="360"/>
+      </w:pPr>
+      <w:rPr>
+        <w:rFonts w:ascii="Courier New" w:hAnsi="Courier New" w:cs="Courier New" w:hint="default"/>
+      </w:rPr>
+    </w:lvl>
+    <w:lvl w:ilvl="8" w:tplc="080A0005" w:tentative="1">
+      <w:start w:val="1"/>
+      <w:numFmt w:val="bullet"/>
+      <w:lvlText w:val=""/>
+      <w:lvlJc w:val="left"/>
+      <w:pPr>
+        <w:ind w:left="6480" w:hanging="360"/>
+      </w:pPr>
+      <w:rPr>
+        <w:rFonts w:ascii="Wingdings" w:hAnsi="Wingdings" w:hint="default"/>
+      </w:rPr>
+    </w:lvl>
+  </w:abstractNum>
+  <w:abstractNum w:abstractNumId="12" w15:restartNumberingAfterBreak="0">
+    <w:nsid w:val="7F855A4A"/>
+    <w:multiLevelType w:val="hybridMultilevel"/>
+    <w:tmpl w:val="2EEA495E"/>
+    <w:lvl w:ilvl="0" w:tplc="080A000F">
+      <w:start w:val="1"/>
+      <w:numFmt w:val="decimal"/>
+      <w:lvlText w:val="%1."/>
+      <w:lvlJc w:val="left"/>
+      <w:pPr>
+        <w:ind w:left="720" w:hanging="360"/>
+      </w:pPr>
+    </w:lvl>
+    <w:lvl w:ilvl="1" w:tplc="080A0019" w:tentative="1">
+      <w:start w:val="1"/>
+      <w:numFmt w:val="lowerLetter"/>
+      <w:lvlText w:val="%2."/>
+      <w:lvlJc w:val="left"/>
+      <w:pPr>
+        <w:ind w:left="1440" w:hanging="360"/>
+      </w:pPr>
+    </w:lvl>
+    <w:lvl w:ilvl="2" w:tplc="080A001B" w:tentative="1">
+      <w:start w:val="1"/>
+      <w:numFmt w:val="lowerRoman"/>
+      <w:lvlText w:val="%3."/>
+      <w:lvlJc w:val="right"/>
+      <w:pPr>
+        <w:ind w:left="2160" w:hanging="180"/>
+      </w:pPr>
+    </w:lvl>
+    <w:lvl w:ilvl="3" w:tplc="080A000F" w:tentative="1">
+      <w:start w:val="1"/>
+      <w:numFmt w:val="decimal"/>
+      <w:lvlText w:val="%4."/>
+      <w:lvlJc w:val="left"/>
+      <w:pPr>
+        <w:ind w:left="2880" w:hanging="360"/>
+      </w:pPr>
+    </w:lvl>
+    <w:lvl w:ilvl="4" w:tplc="080A0019" w:tentative="1">
+      <w:start w:val="1"/>
+      <w:numFmt w:val="lowerLetter"/>
+      <w:lvlText w:val="%5."/>
+      <w:lvlJc w:val="left"/>
+      <w:pPr>
+        <w:ind w:left="3600" w:hanging="360"/>
+      </w:pPr>
+    </w:lvl>
+    <w:lvl w:ilvl="5" w:tplc="080A001B" w:tentative="1">
+      <w:start w:val="1"/>
+      <w:numFmt w:val="lowerRoman"/>
+      <w:lvlText w:val="%6."/>
+      <w:lvlJc w:val="right"/>
+      <w:pPr>
+        <w:ind w:left="4320" w:hanging="180"/>
+      </w:pPr>
+    </w:lvl>
+    <w:lvl w:ilvl="6" w:tplc="080A000F" w:tentative="1">
+      <w:start w:val="1"/>
+      <w:numFmt w:val="decimal"/>
+      <w:lvlText w:val="%7."/>
+      <w:lvlJc w:val="left"/>
+      <w:pPr>
+        <w:ind w:left="5040" w:hanging="360"/>
+      </w:pPr>
+    </w:lvl>
+    <w:lvl w:ilvl="7" w:tplc="080A0019" w:tentative="1">
+      <w:start w:val="1"/>
+      <w:numFmt w:val="lowerLetter"/>
+      <w:lvlText w:val="%8."/>
+      <w:lvlJc w:val="left"/>
+      <w:pPr>
+        <w:ind w:left="5760" w:hanging="360"/>
+      </w:pPr>
+    </w:lvl>
+    <w:lvl w:ilvl="8" w:tplc="080A001B" w:tentative="1">
+      <w:start w:val="1"/>
+      <w:numFmt w:val="lowerRoman"/>
+      <w:lvlText w:val="%9."/>
+      <w:lvlJc w:val="right"/>
+      <w:pPr>
+        <w:ind w:left="6480" w:hanging="180"/>
+      </w:pPr>
+    </w:lvl>
+  </w:abstractNum>
   <w:num w:numId="1" w16cid:durableId="1216965118">
-    <w:abstractNumId w:val="4"/>
+    <w:abstractNumId w:val="5"/>
   </w:num>
   <w:num w:numId="2" w16cid:durableId="1043675139">
     <w:abstractNumId w:val="1"/>
   </w:num>
   <w:num w:numId="3" w16cid:durableId="259800744">
-    <w:abstractNumId w:val="7"/>
+    <w:abstractNumId w:val="9"/>
   </w:num>
   <w:num w:numId="4" w16cid:durableId="1589193824">
     <w:abstractNumId w:val="0"/>
   </w:num>
   <w:num w:numId="5" w16cid:durableId="1354723767">
+    <w:abstractNumId w:val="8"/>
+  </w:num>
+  <w:num w:numId="6" w16cid:durableId="1170414627">
+    <w:abstractNumId w:val="3"/>
+  </w:num>
+  <w:num w:numId="7" w16cid:durableId="2064713255">
     <w:abstractNumId w:val="6"/>
   </w:num>
-  <w:num w:numId="6" w16cid:durableId="1170414627">
+  <w:num w:numId="8" w16cid:durableId="957836669">
+    <w:abstractNumId w:val="4"/>
+  </w:num>
+  <w:num w:numId="9" w16cid:durableId="210852265">
+    <w:abstractNumId w:val="11"/>
+  </w:num>
+  <w:num w:numId="10" w16cid:durableId="1365600393">
     <w:abstractNumId w:val="2"/>
   </w:num>
-  <w:num w:numId="7" w16cid:durableId="2064713255">
-    <w:abstractNumId w:val="5"/>
+  <w:num w:numId="11" w16cid:durableId="164785449">
+    <w:abstractNumId w:val="12"/>
   </w:num>
-  <w:num w:numId="8" w16cid:durableId="957836669">
-    <w:abstractNumId w:val="3"/>
+  <w:num w:numId="12" w16cid:durableId="1707100817">
+    <w:abstractNumId w:val="7"/>
+  </w:num>
+  <w:num w:numId="13" w16cid:durableId="671763727">
+    <w:abstractNumId w:val="10"/>
   </w:num>
 </w:numbering>
 </file>

</xml_diff>